<commit_message>
Alteração da análise de recursos
Atualmente o documento não tem grande nexo, jumble of ideas
</commit_message>
<xml_diff>
--- a/Análise de Recursos.docx
+++ b/Análise de Recursos.docx
@@ -1,6 +1,6 @@
 
 <file path=word/document.xml><?xml version="1.0" encoding="utf-8"?>
-<w:document xmlns:wpc="http://schemas.microsoft.com/office/word/2010/wordprocessingCanvas" xmlns:mc="http://schemas.openxmlformats.org/markup-compatibility/2006" xmlns:o="urn:schemas-microsoft-com:office:office" xmlns:r="http://schemas.openxmlformats.org/officeDocument/2006/relationships" xmlns:m="http://schemas.openxmlformats.org/officeDocument/2006/math" xmlns:v="urn:schemas-microsoft-com:vml" xmlns:wp14="http://schemas.microsoft.com/office/word/2010/wordprocessingDrawing" xmlns:wp="http://schemas.openxmlformats.org/drawingml/2006/wordprocessingDrawing" xmlns:w10="urn:schemas-microsoft-com:office:word" xmlns:w="http://schemas.openxmlformats.org/wordprocessingml/2006/main" xmlns:w14="http://schemas.microsoft.com/office/word/2010/wordml" xmlns:w15="http://schemas.microsoft.com/office/word/2012/wordml" xmlns:wpg="http://schemas.microsoft.com/office/word/2010/wordprocessingGroup" xmlns:wpi="http://schemas.microsoft.com/office/word/2010/wordprocessingInk" xmlns:wne="http://schemas.microsoft.com/office/word/2006/wordml" xmlns:wps="http://schemas.microsoft.com/office/word/2010/wordprocessingShape" mc:Ignorable="w14 w15 wp14">
+<w:document xmlns:wpc="http://schemas.microsoft.com/office/word/2010/wordprocessingCanvas" xmlns:cx="http://schemas.microsoft.com/office/drawing/2014/chartex" xmlns:cx1="http://schemas.microsoft.com/office/drawing/2015/9/8/chartex" xmlns:cx2="http://schemas.microsoft.com/office/drawing/2015/10/21/chartex" xmlns:cx3="http://schemas.microsoft.com/office/drawing/2016/5/9/chartex" xmlns:cx4="http://schemas.microsoft.com/office/drawing/2016/5/10/chartex" xmlns:cx5="http://schemas.microsoft.com/office/drawing/2016/5/11/chartex" xmlns:mc="http://schemas.openxmlformats.org/markup-compatibility/2006" xmlns:o="urn:schemas-microsoft-com:office:office" xmlns:r="http://schemas.openxmlformats.org/officeDocument/2006/relationships" xmlns:m="http://schemas.openxmlformats.org/officeDocument/2006/math" xmlns:v="urn:schemas-microsoft-com:vml" xmlns:wp14="http://schemas.microsoft.com/office/word/2010/wordprocessingDrawing" xmlns:wp="http://schemas.openxmlformats.org/drawingml/2006/wordprocessingDrawing" xmlns:w10="urn:schemas-microsoft-com:office:word" xmlns:w="http://schemas.openxmlformats.org/wordprocessingml/2006/main" xmlns:w14="http://schemas.microsoft.com/office/word/2010/wordml" xmlns:w15="http://schemas.microsoft.com/office/word/2012/wordml" xmlns:w16se="http://schemas.microsoft.com/office/word/2015/wordml/symex" xmlns:wpg="http://schemas.microsoft.com/office/word/2010/wordprocessingGroup" xmlns:wpi="http://schemas.microsoft.com/office/word/2010/wordprocessingInk" xmlns:wne="http://schemas.microsoft.com/office/word/2006/wordml" xmlns:wps="http://schemas.microsoft.com/office/word/2010/wordprocessingShape" mc:Ignorable="w14 w15 w16se wp14">
   <w:body>
     <w:p>
       <w:pPr>
@@ -26,7 +26,7 @@
     </w:p>
     <w:p>
       <w:pPr>
-        <w:pStyle w:val="PargrafodaLista"/>
+        <w:pStyle w:val="ListParagraph"/>
         <w:numPr>
           <w:ilvl w:val="0"/>
           <w:numId w:val="1"/>
@@ -66,13 +66,7 @@
         <w:t xml:space="preserve">Uma parte fulcral do projeto será de que maneira se irá obter recursos </w:t>
       </w:r>
       <w:r>
-        <w:t xml:space="preserve">e como serão tratados e validados. A aplicação a ser criada terá uma especial interação com os proprietários </w:t>
-      </w:r>
-      <w:r>
-        <w:t>de negócio, ou seja, qualquer responsável por um negócio de restauração terá a oportunidade de</w:t>
-      </w:r>
-      <w:r>
-        <w:t xml:space="preserve"> utilizar a aplicação para publicitar o seu restaurante.</w:t>
+        <w:t>e como serão tratados e validados.</w:t>
       </w:r>
     </w:p>
     <w:p>
@@ -80,95 +74,85 @@
         <w:jc w:val="both"/>
       </w:pPr>
       <w:r>
-        <w:t xml:space="preserve">Não obstante, numa fase </w:t>
-      </w:r>
-      <w:r>
-        <w:t>inicial e com vista à publicidade e arranque com sucesso da aplicação, ser</w:t>
-      </w:r>
-      <w:r>
-        <w:t>á necessário criar parcerias com os principais restaurantes das principais regiões do país – Lisboa,</w:t>
-      </w:r>
-      <w:r>
-        <w:t xml:space="preserve"> Porto</w:t>
-      </w:r>
-      <w:r>
-        <w:t xml:space="preserve"> e Braga. </w:t>
-      </w:r>
-      <w:r>
-        <w:t>Tratar-se-á</w:t>
-      </w:r>
-      <w:r>
-        <w:t xml:space="preserve"> de um importante impulso p</w:t>
-      </w:r>
-      <w:r>
-        <w:t xml:space="preserve">orque ninguém iria publicitar o </w:t>
-      </w:r>
-      <w:r>
-        <w:t>seu restaurante onde não existe atividade, assim como ninguém usaria uma</w:t>
-      </w:r>
-      <w:r>
-        <w:t xml:space="preserve"> aplicação que não cumprisse a sua função. Desta maneira, a aplicação ganha fama e </w:t>
-      </w:r>
-      <w:r>
-        <w:t>os restantes</w:t>
-      </w:r>
-      <w:r>
-        <w:t xml:space="preserve"> restaurantes</w:t>
-      </w:r>
-      <w:r>
-        <w:t xml:space="preserve"> também sentirão</w:t>
-      </w:r>
-      <w:r>
-        <w:t xml:space="preserve"> a necessidade de entrar no serviço.</w:t>
-      </w:r>
+        <w:t xml:space="preserve">Inicialmente iremos utilizar serviços </w:t>
+      </w:r>
+      <w:r>
+        <w:t xml:space="preserve">existentes para recolha de dados. Estes são o </w:t>
+      </w:r>
+      <w:proofErr w:type="spellStart"/>
+      <w:r>
+        <w:t>Yelp</w:t>
+      </w:r>
+      <w:proofErr w:type="spellEnd"/>
+      <w:r>
+        <w:t xml:space="preserve">, </w:t>
+      </w:r>
+      <w:proofErr w:type="spellStart"/>
+      <w:r>
+        <w:t>TripAdvisor</w:t>
+      </w:r>
+      <w:proofErr w:type="spellEnd"/>
+      <w:r>
+        <w:t xml:space="preserve"> e </w:t>
+      </w:r>
+      <w:proofErr w:type="spellStart"/>
+      <w:r>
+        <w:t>Foursquare</w:t>
+      </w:r>
+      <w:proofErr w:type="spellEnd"/>
+      <w:r>
+        <w:t>. Deles pretendemos extrair uma lista</w:t>
+      </w:r>
+      <w:r>
+        <w:t xml:space="preserve"> de restaurantes de todo o país,</w:t>
+      </w:r>
+      <w:r>
+        <w:t xml:space="preserve"> a </w:t>
+      </w:r>
+      <w:r>
+        <w:t>sua localização, contactos</w:t>
+      </w:r>
+      <w:r>
+        <w:t xml:space="preserve">, horários, </w:t>
+      </w:r>
+      <w:r>
+        <w:t xml:space="preserve">informação </w:t>
+      </w:r>
+      <w:r>
+        <w:t>adicional (</w:t>
+      </w:r>
+      <w:r>
+        <w:t xml:space="preserve">reservas, entregas, take-out, aceita cartões débito/crédito, bom para crianças, grupos, traje (formal, casual, </w:t>
+      </w:r>
+      <w:proofErr w:type="spellStart"/>
+      <w:r>
+        <w:t>etc</w:t>
+      </w:r>
+      <w:proofErr w:type="spellEnd"/>
+      <w:r>
+        <w:t>?),</w:t>
+      </w:r>
+      <w:r>
+        <w:t xml:space="preserve"> nível de ruído, álcool, esplanada, Wi-Fi, TV, serviço de mesa, </w:t>
+      </w:r>
+      <w:proofErr w:type="spellStart"/>
+      <w:r>
+        <w:t>caters</w:t>
+      </w:r>
+      <w:proofErr w:type="spellEnd"/>
     </w:p>
     <w:p>
       <w:pPr>
         <w:jc w:val="both"/>
       </w:pPr>
       <w:r>
-        <w:t xml:space="preserve">A </w:t>
-      </w:r>
-      <w:r>
-        <w:t>aplicação</w:t>
-      </w:r>
-      <w:r>
-        <w:t xml:space="preserve"> móvel </w:t>
-      </w:r>
-      <w:r>
-        <w:t>servirá</w:t>
-      </w:r>
-      <w:r>
-        <w:t xml:space="preserve"> </w:t>
-      </w:r>
-      <w:r>
-        <w:t>exclusivamente para a procura de restaurante</w:t>
-      </w:r>
-      <w:r>
-        <w:t xml:space="preserve">s. Consequentemente, os seus proprietários </w:t>
-      </w:r>
-      <w:r>
-        <w:t>terão de ter um local</w:t>
-      </w:r>
-      <w:r>
-        <w:t xml:space="preserve"> onde </w:t>
-      </w:r>
-      <w:r>
-        <w:t xml:space="preserve">terão possibilidade se inscreverem e gerir as suas ementas, e a solução </w:t>
-      </w:r>
-      <w:r>
-        <w:t xml:space="preserve">passará por um pequeno serviço </w:t>
-      </w:r>
-      <w:proofErr w:type="gramStart"/>
-      <w:r>
-        <w:rPr>
-          <w:i/>
-        </w:rPr>
-        <w:t>online</w:t>
-      </w:r>
-      <w:proofErr w:type="gramEnd"/>
-      <w:r>
-        <w:t>.</w:t>
+        <w:t xml:space="preserve">A aplicação a ser criada terá uma especial interação com os proprietários </w:t>
+      </w:r>
+      <w:r>
+        <w:t>de negócio, ou seja, qualquer responsável por um negócio de restauração terá a oportunidade de</w:t>
+      </w:r>
+      <w:r>
+        <w:t xml:space="preserve"> utilizar a aplicação para publicitar o seu restaurante.</w:t>
       </w:r>
     </w:p>
     <w:p>
@@ -176,107 +160,205 @@
         <w:jc w:val="both"/>
       </w:pPr>
       <w:r>
-        <w:t>Ainda</w:t>
-      </w:r>
-      <w:r>
-        <w:t xml:space="preserve"> relativamente à aplicação</w:t>
-      </w:r>
-      <w:r>
-        <w:t xml:space="preserve">, </w:t>
-      </w:r>
-      <w:r>
-        <w:t>iremos</w:t>
-      </w:r>
-      <w:r>
-        <w:t xml:space="preserve"> </w:t>
-      </w:r>
-      <w:r>
-        <w:t>também</w:t>
-      </w:r>
-      <w:r>
-        <w:t xml:space="preserve"> recorrer </w:t>
-      </w:r>
-      <w:proofErr w:type="spellStart"/>
-      <w:r>
-        <w:rPr>
-          <w:i/>
-        </w:rPr>
-        <w:t>API</w:t>
-      </w:r>
-      <w:r>
-        <w:t>’s</w:t>
-      </w:r>
-      <w:proofErr w:type="spellEnd"/>
-      <w:r>
-        <w:t xml:space="preserve"> da </w:t>
-      </w:r>
-      <w:r>
-        <w:rPr>
-          <w:i/>
-        </w:rPr>
-        <w:t>Google</w:t>
-      </w:r>
-      <w:r>
-        <w:t xml:space="preserve">+, </w:t>
-      </w:r>
-      <w:proofErr w:type="spellStart"/>
-      <w:r>
-        <w:rPr>
-          <w:i/>
-        </w:rPr>
-        <w:t>Facebook</w:t>
-      </w:r>
-      <w:proofErr w:type="spellEnd"/>
-      <w:r>
-        <w:t xml:space="preserve"> e</w:t>
-      </w:r>
-      <w:r>
-        <w:rPr>
-          <w:i/>
-        </w:rPr>
-        <w:t xml:space="preserve"> </w:t>
-      </w:r>
-      <w:proofErr w:type="spellStart"/>
-      <w:r>
-        <w:rPr>
-          <w:i/>
-        </w:rPr>
-        <w:t>Twitter</w:t>
-      </w:r>
-      <w:proofErr w:type="spellEnd"/>
-      <w:r>
-        <w:t xml:space="preserve"> para </w:t>
-      </w:r>
-      <w:r>
-        <w:t>login (de modo a preservar preferidos e preferências pessoais)</w:t>
-      </w:r>
-      <w:r>
-        <w:t xml:space="preserve"> e para partilhas. </w:t>
-      </w:r>
-      <w:r>
-        <w:t xml:space="preserve">No que diz respeito a avaliações de restaurantes será, usar-se-á </w:t>
-      </w:r>
-      <w:proofErr w:type="spellStart"/>
-      <w:r>
-        <w:rPr>
-          <w:i/>
-        </w:rPr>
-        <w:t>Yelp</w:t>
-      </w:r>
-      <w:proofErr w:type="spellEnd"/>
-      <w:r>
-        <w:t xml:space="preserve"> para </w:t>
-      </w:r>
-      <w:r>
-        <w:t>o efeito</w:t>
-      </w:r>
-      <w:r>
-        <w:t>.</w:t>
+        <w:t xml:space="preserve">Não obstante, numa fase </w:t>
+      </w:r>
+      <w:r>
+        <w:t>inicial e com vista à publicidade e arranque com sucesso da</w:t>
+      </w:r>
+      <w:bookmarkStart w:id="0" w:name="_GoBack"/>
+      <w:bookmarkEnd w:id="0"/>
+      <w:r>
+        <w:t xml:space="preserve"> aplicação, ser</w:t>
+      </w:r>
+      <w:r>
+        <w:t>á necessário criar parcerias com os principais restaurantes das principais regiões do país – Lisboa,</w:t>
+      </w:r>
+      <w:r>
+        <w:t xml:space="preserve"> Porto</w:t>
+      </w:r>
+      <w:r>
+        <w:t xml:space="preserve"> e Braga. </w:t>
+      </w:r>
+      <w:r>
+        <w:t>Tratar-se-á</w:t>
+      </w:r>
+      <w:r>
+        <w:t xml:space="preserve"> de um importante impulso p</w:t>
+      </w:r>
+      <w:r>
+        <w:t xml:space="preserve">orque ninguém iria publicitar o </w:t>
+      </w:r>
+      <w:r>
+        <w:t>seu restaurante onde não existe atividade, assim como ninguém usaria uma</w:t>
+      </w:r>
+      <w:r>
+        <w:t xml:space="preserve"> aplicação que não cumprisse a sua função. Desta maneira, a aplicação ganha fama e </w:t>
+      </w:r>
+      <w:r>
+        <w:t>os restantes</w:t>
+      </w:r>
+      <w:r>
+        <w:t xml:space="preserve"> restaurantes</w:t>
+      </w:r>
+      <w:r>
+        <w:t xml:space="preserve"> também sentirão</w:t>
+      </w:r>
+      <w:r>
+        <w:t xml:space="preserve"> a necessidade de entrar no serviço.</w:t>
       </w:r>
     </w:p>
     <w:p>
       <w:pPr>
-        <w:pStyle w:val="PargrafodaLista"/>
+        <w:jc w:val="both"/>
+      </w:pPr>
+      <w:r>
+        <w:t xml:space="preserve">A </w:t>
+      </w:r>
+      <w:r>
+        <w:t>aplicação</w:t>
+      </w:r>
+      <w:r>
+        <w:t xml:space="preserve"> móvel </w:t>
+      </w:r>
+      <w:r>
+        <w:t>servirá</w:t>
+      </w:r>
+      <w:r>
+        <w:t xml:space="preserve"> </w:t>
+      </w:r>
+      <w:r>
+        <w:t>exclusivamente para a procura de restaurante</w:t>
+      </w:r>
+      <w:r>
+        <w:t xml:space="preserve">s. Consequentemente, os seus proprietários </w:t>
+      </w:r>
+      <w:r>
+        <w:t>terão de ter um local</w:t>
+      </w:r>
+      <w:r>
+        <w:t xml:space="preserve"> onde </w:t>
+      </w:r>
+      <w:r>
+        <w:t>terão possibilidade se inscreverem e gerir</w:t>
+      </w:r>
+      <w:r>
+        <w:t>em</w:t>
+      </w:r>
+      <w:r>
+        <w:t xml:space="preserve"> as suas ementas, e a solução </w:t>
+      </w:r>
+      <w:r>
+        <w:t xml:space="preserve">passará por um pequeno serviço </w:t>
+      </w:r>
+      <w:r>
+        <w:rPr>
+          <w:i/>
+        </w:rPr>
+        <w:t>online</w:t>
+      </w:r>
+      <w:r>
+        <w:t>.</w:t>
+      </w:r>
+    </w:p>
+    <w:p>
+      <w:pPr>
+        <w:jc w:val="both"/>
+      </w:pPr>
+      <w:r>
+        <w:t>Ainda</w:t>
+      </w:r>
+      <w:r>
+        <w:t xml:space="preserve"> relativamente à aplicação</w:t>
+      </w:r>
+      <w:r>
+        <w:t xml:space="preserve">, </w:t>
+      </w:r>
+      <w:r>
+        <w:t>iremos</w:t>
+      </w:r>
+      <w:r>
+        <w:t xml:space="preserve"> também</w:t>
+      </w:r>
+      <w:r>
+        <w:t xml:space="preserve"> recorrer </w:t>
+      </w:r>
+      <w:proofErr w:type="spellStart"/>
+      <w:r>
+        <w:rPr>
+          <w:i/>
+        </w:rPr>
+        <w:t>API</w:t>
+      </w:r>
+      <w:r>
+        <w:t>’s</w:t>
+      </w:r>
+      <w:proofErr w:type="spellEnd"/>
+      <w:r>
+        <w:t xml:space="preserve"> da </w:t>
+      </w:r>
+      <w:r>
+        <w:rPr>
+          <w:i/>
+        </w:rPr>
+        <w:t>Google</w:t>
+      </w:r>
+      <w:r>
+        <w:t xml:space="preserve">+, </w:t>
+      </w:r>
+      <w:r>
+        <w:rPr>
+          <w:i/>
+        </w:rPr>
+        <w:t>Facebook</w:t>
+      </w:r>
+      <w:r>
+        <w:t xml:space="preserve"> e</w:t>
+      </w:r>
+      <w:r>
+        <w:rPr>
+          <w:i/>
+        </w:rPr>
+        <w:t xml:space="preserve"> Twitter</w:t>
+      </w:r>
+      <w:r>
+        <w:t xml:space="preserve"> para </w:t>
+      </w:r>
+      <w:r>
+        <w:t>login (de modo a preservar preferidos e preferências pessoais)</w:t>
+      </w:r>
+      <w:r>
+        <w:t xml:space="preserve"> e para partilhas. </w:t>
+      </w:r>
+      <w:r>
+        <w:t>No que diz respeito a</w:t>
+      </w:r>
+      <w:r>
+        <w:t xml:space="preserve"> avaliações de restaurantes</w:t>
+      </w:r>
+      <w:r>
+        <w:t xml:space="preserve">, usar-se-á </w:t>
+      </w:r>
+      <w:proofErr w:type="spellStart"/>
+      <w:r>
+        <w:rPr>
+          <w:i/>
+        </w:rPr>
+        <w:t>Yelp</w:t>
+      </w:r>
+      <w:proofErr w:type="spellEnd"/>
+      <w:r>
+        <w:t xml:space="preserve"> para </w:t>
+      </w:r>
+      <w:r>
+        <w:t>o efeito</w:t>
+      </w:r>
+      <w:r>
+        <w:t>.</w:t>
+      </w:r>
+    </w:p>
+    <w:p>
+      <w:pPr>
+        <w:pStyle w:val="ListParagraph"/>
         <w:numPr>
           <w:ilvl w:val="0"/>
           <w:numId w:val="1"/>
@@ -292,7 +374,7 @@
           <w:b/>
           <w:u w:val="single"/>
         </w:rPr>
-        <w:t>Material de trabalho</w:t>
+        <w:t>Ferramentas</w:t>
       </w:r>
     </w:p>
     <w:p>
@@ -300,10 +382,31 @@
         <w:jc w:val="both"/>
       </w:pPr>
       <w:r>
-        <w:t xml:space="preserve">Várias ferramentas irão usada de modo a </w:t>
-      </w:r>
-      <w:r>
-        <w:t xml:space="preserve">auxiliar a criação do projeto. Inicialmente iremos </w:t>
+        <w:t xml:space="preserve">Várias ferramentas irão </w:t>
+      </w:r>
+      <w:r>
+        <w:t xml:space="preserve">ser </w:t>
+      </w:r>
+      <w:r>
+        <w:t>usada</w:t>
+      </w:r>
+      <w:r>
+        <w:t>s</w:t>
+      </w:r>
+      <w:r>
+        <w:t xml:space="preserve"> </w:t>
+      </w:r>
+      <w:r>
+        <w:t>ao longo deste projeto</w:t>
+      </w:r>
+      <w:r>
+        <w:t xml:space="preserve">. </w:t>
+      </w:r>
+      <w:r>
+        <w:t>I</w:t>
+      </w:r>
+      <w:r>
+        <w:t xml:space="preserve">remos </w:t>
       </w:r>
       <w:r>
         <w:t>usar</w:t>
@@ -318,18 +421,76 @@
         <w:t>Microsoft Project</w:t>
       </w:r>
       <w:r>
-        <w:t xml:space="preserve"> de modo a planear o </w:t>
+        <w:t xml:space="preserve"> </w:t>
+      </w:r>
+      <w:r>
+        <w:t>para o</w:t>
+      </w:r>
+      <w:r>
+        <w:t xml:space="preserve"> planea</w:t>
+      </w:r>
+      <w:r>
+        <w:t>mento</w:t>
+      </w:r>
+      <w:r>
+        <w:t xml:space="preserve"> </w:t>
+      </w:r>
+      <w:r>
+        <w:t>d</w:t>
+      </w:r>
+      <w:r>
+        <w:t xml:space="preserve">o </w:t>
       </w:r>
       <w:r>
         <w:t>projeto</w:t>
       </w:r>
       <w:r>
-        <w:t xml:space="preserve">, seguido pelo </w:t>
+        <w:t xml:space="preserve">, </w:t>
       </w:r>
       <w:r>
         <w:rPr>
           <w:i/>
         </w:rPr>
+        <w:t>Microsoft Word</w:t>
+      </w:r>
+      <w:r>
+        <w:t xml:space="preserve"> para escrita dos relatórios, </w:t>
+      </w:r>
+      <w:r>
+        <w:rPr>
+          <w:i/>
+        </w:rPr>
+        <w:t xml:space="preserve">Microsoft </w:t>
+      </w:r>
+      <w:proofErr w:type="spellStart"/>
+      <w:r>
+        <w:rPr>
+          <w:i/>
+        </w:rPr>
+        <w:t>Power</w:t>
+      </w:r>
+      <w:proofErr w:type="spellEnd"/>
+      <w:r>
+        <w:rPr>
+          <w:i/>
+        </w:rPr>
+        <w:t xml:space="preserve"> </w:t>
+      </w:r>
+      <w:proofErr w:type="spellStart"/>
+      <w:r>
+        <w:rPr>
+          <w:i/>
+        </w:rPr>
+        <w:t>Point</w:t>
+      </w:r>
+      <w:proofErr w:type="spellEnd"/>
+      <w:r>
+        <w:t xml:space="preserve"> para realização das apresentações, </w:t>
+      </w:r>
+      <w:r>
+        <w:rPr>
+          <w:i/>
+        </w:rPr>
         <w:t xml:space="preserve">Visual </w:t>
       </w:r>
       <w:proofErr w:type="spellStart"/>
@@ -341,7 +502,13 @@
       </w:r>
       <w:proofErr w:type="spellEnd"/>
       <w:r>
-        <w:t xml:space="preserve"> e </w:t>
+        <w:t xml:space="preserve"> </w:t>
+      </w:r>
+      <w:r>
+        <w:t>para modelação do sistema,</w:t>
+      </w:r>
+      <w:r>
+        <w:t xml:space="preserve"> </w:t>
       </w:r>
       <w:r>
         <w:rPr>
@@ -349,68 +516,90 @@
         </w:rPr>
         <w:t xml:space="preserve">Microsoft </w:t>
       </w:r>
-      <w:proofErr w:type="gramStart"/>
       <w:r>
         <w:rPr>
           <w:i/>
         </w:rPr>
+        <w:t xml:space="preserve">SQL </w:t>
+      </w:r>
+      <w:r>
+        <w:rPr>
+          <w:i/>
+        </w:rPr>
         <w:t>Server</w:t>
       </w:r>
-      <w:proofErr w:type="gramEnd"/>
-      <w:r>
-        <w:t xml:space="preserve"> para trabalhar</w:t>
-      </w:r>
-      <w:r>
-        <w:t xml:space="preserve"> na </w:t>
-      </w:r>
-      <w:r>
-        <w:rPr>
-          <w:u w:val="single"/>
-        </w:rPr>
-        <w:t>especificação</w:t>
-      </w:r>
-      <w:r>
-        <w:t xml:space="preserve"> do </w:t>
-      </w:r>
-      <w:r>
-        <w:t>projeto</w:t>
-      </w:r>
-      <w:r>
-        <w:t xml:space="preserve"> (com os variados diagramas </w:t>
-      </w:r>
-      <w:r>
-        <w:t>existentes</w:t>
-      </w:r>
-      <w:r>
-        <w:t>)</w:t>
-      </w:r>
-      <w:r>
-        <w:t xml:space="preserve"> e criação de base dados, respetivamente.</w:t>
-      </w:r>
-      <w:r>
+      <w:r>
+        <w:t xml:space="preserve"> para </w:t>
+      </w:r>
+      <w:r>
+        <w:t>criação</w:t>
+      </w:r>
+      <w:r>
+        <w:t xml:space="preserve"> da base dados, </w:t>
+      </w:r>
+      <w:r>
+        <w:rPr>
+          <w:i/>
+        </w:rPr>
+        <w:t xml:space="preserve">Microsoft Visual </w:t>
+      </w:r>
+      <w:proofErr w:type="spellStart"/>
+      <w:r>
+        <w:rPr>
+          <w:i/>
+        </w:rPr>
+        <w:t>Studio</w:t>
+      </w:r>
+      <w:proofErr w:type="spellEnd"/>
+      <w:r>
+        <w:t xml:space="preserve"> irá ser o nosso IDE e </w:t>
+      </w:r>
+      <w:r>
+        <w:rPr>
+          <w:i/>
+        </w:rPr>
+        <w:t>Microsoft .NET C#</w:t>
+      </w:r>
+      <w:r>
+        <w:rPr>
+          <w:i/>
+        </w:rPr>
         <w:t xml:space="preserve"> </w:t>
+      </w:r>
+      <w:r>
+        <w:t>para escrever a nossa aplicação.</w:t>
       </w:r>
     </w:p>
     <w:p>
       <w:pPr>
         <w:jc w:val="both"/>
-        <w:rPr>
-          <w:sz w:val="24"/>
-        </w:rPr>
       </w:pPr>
     </w:p>
     <w:p>
       <w:pPr>
         <w:jc w:val="both"/>
-        <w:rPr>
-          <w:sz w:val="24"/>
-        </w:rPr>
-      </w:pPr>
-      <w:r>
-        <w:rPr>
-          <w:sz w:val="24"/>
-        </w:rPr>
-        <w:t xml:space="preserve"> </w:t>
+      </w:pPr>
+      <w:r>
+        <w:t xml:space="preserve">Enriquecer </w:t>
+      </w:r>
+      <w:r>
+        <w:t xml:space="preserve">a nossa base de dados com input dos utilizadores -&gt; eles escrevem termos (francesinha, bacalhau com natas, etc.) e se </w:t>
+      </w:r>
+      <w:proofErr w:type="spellStart"/>
+      <w:r>
+        <w:t>users</w:t>
+      </w:r>
+      <w:proofErr w:type="spellEnd"/>
+      <w:r>
+        <w:t xml:space="preserve"> que chegue utilizarem esse termo ele é adicionado à base de dados. </w:t>
+      </w:r>
+      <w:proofErr w:type="spellStart"/>
+      <w:r>
+        <w:t>Users</w:t>
+      </w:r>
+      <w:proofErr w:type="spellEnd"/>
+      <w:r>
+        <w:t xml:space="preserve"> podem reportar termos como inúteis.</w:t>
       </w:r>
     </w:p>
     <w:p>
@@ -452,7 +641,7 @@
       <w:r>
         <w:rPr>
           <w:noProof/>
-          <w:lang w:eastAsia="pt-PT"/>
+          <w:lang w:val="en-GB" w:eastAsia="en-GB"/>
         </w:rPr>
         <mc:AlternateContent>
           <mc:Choice Requires="wps">
@@ -510,7 +699,7 @@
                         <w:txbxContent>
                           <w:p>
                             <w:pPr>
-                              <w:pStyle w:val="PargrafodaLista"/>
+                              <w:pStyle w:val="ListParagraph"/>
                               <w:numPr>
                                 <w:ilvl w:val="0"/>
                                 <w:numId w:val="4"/>
@@ -523,10 +712,19 @@
                             <w:r>
                               <w:t>a</w:t>
                             </w:r>
+                            <w:r>
+                              <w:t xml:space="preserve"> </w:t>
+                            </w:r>
+                            <w:r>
+                              <w:rPr>
+                                <w:highlight w:val="yellow"/>
+                              </w:rPr>
+                              <w:t>(filtrar)</w:t>
+                            </w:r>
                           </w:p>
                           <w:p>
                             <w:pPr>
-                              <w:pStyle w:val="PargrafodaLista"/>
+                              <w:pStyle w:val="ListParagraph"/>
                               <w:numPr>
                                 <w:ilvl w:val="0"/>
                                 <w:numId w:val="4"/>
@@ -539,7 +737,7 @@
                           </w:p>
                           <w:p>
                             <w:pPr>
-                              <w:pStyle w:val="PargrafodaLista"/>
+                              <w:pStyle w:val="ListParagraph"/>
                               <w:numPr>
                                 <w:ilvl w:val="0"/>
                                 <w:numId w:val="4"/>
@@ -552,7 +750,7 @@
                           </w:p>
                           <w:p>
                             <w:pPr>
-                              <w:pStyle w:val="PargrafodaLista"/>
+                              <w:pStyle w:val="ListParagraph"/>
                               <w:numPr>
                                 <w:ilvl w:val="0"/>
                                 <w:numId w:val="4"/>
@@ -594,7 +792,7 @@
                   <w:txbxContent>
                     <w:p>
                       <w:pPr>
-                        <w:pStyle w:val="PargrafodaLista"/>
+                        <w:pStyle w:val="ListParagraph"/>
                         <w:numPr>
                           <w:ilvl w:val="0"/>
                           <w:numId w:val="4"/>
@@ -607,10 +805,19 @@
                       <w:r>
                         <w:t>a</w:t>
                       </w:r>
+                      <w:r>
+                        <w:t xml:space="preserve"> </w:t>
+                      </w:r>
+                      <w:r>
+                        <w:rPr>
+                          <w:highlight w:val="yellow"/>
+                        </w:rPr>
+                        <w:t>(filtrar)</w:t>
+                      </w:r>
                     </w:p>
                     <w:p>
                       <w:pPr>
-                        <w:pStyle w:val="PargrafodaLista"/>
+                        <w:pStyle w:val="ListParagraph"/>
                         <w:numPr>
                           <w:ilvl w:val="0"/>
                           <w:numId w:val="4"/>
@@ -623,7 +830,7 @@
                     </w:p>
                     <w:p>
                       <w:pPr>
-                        <w:pStyle w:val="PargrafodaLista"/>
+                        <w:pStyle w:val="ListParagraph"/>
                         <w:numPr>
                           <w:ilvl w:val="0"/>
                           <w:numId w:val="4"/>
@@ -636,7 +843,7 @@
                     </w:p>
                     <w:p>
                       <w:pPr>
-                        <w:pStyle w:val="PargrafodaLista"/>
+                        <w:pStyle w:val="ListParagraph"/>
                         <w:numPr>
                           <w:ilvl w:val="0"/>
                           <w:numId w:val="4"/>
@@ -657,7 +864,7 @@
       <w:r>
         <w:rPr>
           <w:noProof/>
-          <w:lang w:eastAsia="pt-PT"/>
+          <w:lang w:val="en-GB" w:eastAsia="en-GB"/>
         </w:rPr>
         <mc:AlternateContent>
           <mc:Choice Requires="wps">
@@ -727,7 +934,7 @@
       <w:r>
         <w:rPr>
           <w:noProof/>
-          <w:lang w:eastAsia="pt-PT"/>
+          <w:lang w:val="en-GB" w:eastAsia="en-GB"/>
         </w:rPr>
         <mc:AlternateContent>
           <mc:Choice Requires="wps">
@@ -785,7 +992,7 @@
                         <w:txbxContent>
                           <w:p>
                             <w:pPr>
-                              <w:pStyle w:val="PargrafodaLista"/>
+                              <w:pStyle w:val="ListParagraph"/>
                               <w:numPr>
                                 <w:ilvl w:val="0"/>
                                 <w:numId w:val="5"/>
@@ -800,7 +1007,7 @@
                           </w:p>
                           <w:p>
                             <w:pPr>
-                              <w:pStyle w:val="PargrafodaLista"/>
+                              <w:pStyle w:val="ListParagraph"/>
                               <w:numPr>
                                 <w:ilvl w:val="0"/>
                                 <w:numId w:val="5"/>
@@ -812,7 +1019,7 @@
                           </w:p>
                           <w:p>
                             <w:pPr>
-                              <w:pStyle w:val="PargrafodaLista"/>
+                              <w:pStyle w:val="ListParagraph"/>
                               <w:numPr>
                                 <w:ilvl w:val="0"/>
                                 <w:numId w:val="5"/>
@@ -827,7 +1034,7 @@
                           </w:p>
                           <w:p>
                             <w:pPr>
-                              <w:pStyle w:val="PargrafodaLista"/>
+                              <w:pStyle w:val="ListParagraph"/>
                               <w:numPr>
                                 <w:ilvl w:val="0"/>
                                 <w:numId w:val="5"/>
@@ -864,7 +1071,7 @@
                   <w:txbxContent>
                     <w:p>
                       <w:pPr>
-                        <w:pStyle w:val="PargrafodaLista"/>
+                        <w:pStyle w:val="ListParagraph"/>
                         <w:numPr>
                           <w:ilvl w:val="0"/>
                           <w:numId w:val="5"/>
@@ -879,7 +1086,7 @@
                     </w:p>
                     <w:p>
                       <w:pPr>
-                        <w:pStyle w:val="PargrafodaLista"/>
+                        <w:pStyle w:val="ListParagraph"/>
                         <w:numPr>
                           <w:ilvl w:val="0"/>
                           <w:numId w:val="5"/>
@@ -891,7 +1098,7 @@
                     </w:p>
                     <w:p>
                       <w:pPr>
-                        <w:pStyle w:val="PargrafodaLista"/>
+                        <w:pStyle w:val="ListParagraph"/>
                         <w:numPr>
                           <w:ilvl w:val="0"/>
                           <w:numId w:val="5"/>
@@ -906,7 +1113,7 @@
                     </w:p>
                     <w:p>
                       <w:pPr>
-                        <w:pStyle w:val="PargrafodaLista"/>
+                        <w:pStyle w:val="ListParagraph"/>
                         <w:numPr>
                           <w:ilvl w:val="0"/>
                           <w:numId w:val="5"/>
@@ -926,7 +1133,7 @@
       <w:r>
         <w:rPr>
           <w:noProof/>
-          <w:lang w:eastAsia="pt-PT"/>
+          <w:lang w:val="en-GB" w:eastAsia="en-GB"/>
         </w:rPr>
         <mc:AlternateContent>
           <mc:Choice Requires="wps">
@@ -996,7 +1203,7 @@
       <w:r>
         <w:rPr>
           <w:noProof/>
-          <w:lang w:eastAsia="pt-PT"/>
+          <w:lang w:val="en-GB" w:eastAsia="en-GB"/>
         </w:rPr>
         <mc:AlternateContent>
           <mc:Choice Requires="wps">
@@ -1115,7 +1322,7 @@
       <w:r>
         <w:rPr>
           <w:noProof/>
-          <w:lang w:eastAsia="pt-PT"/>
+          <w:lang w:val="en-GB" w:eastAsia="en-GB"/>
         </w:rPr>
         <w:drawing>
           <wp:anchor distT="0" distB="0" distL="114300" distR="114300" simplePos="0" relativeHeight="251664384" behindDoc="0" locked="0" layoutInCell="1" allowOverlap="1">
@@ -1194,7 +1401,7 @@
       <w:r>
         <w:rPr>
           <w:noProof/>
-          <w:lang w:eastAsia="pt-PT"/>
+          <w:lang w:val="en-GB" w:eastAsia="en-GB"/>
         </w:rPr>
         <mc:AlternateContent>
           <mc:Choice Requires="wps">
@@ -1276,7 +1483,7 @@
       <w:r>
         <w:rPr>
           <w:noProof/>
-          <w:lang w:eastAsia="pt-PT"/>
+          <w:lang w:val="en-GB" w:eastAsia="en-GB"/>
         </w:rPr>
         <w:drawing>
           <wp:anchor distT="0" distB="0" distL="114300" distR="114300" simplePos="0" relativeHeight="251658239" behindDoc="0" locked="0" layoutInCell="1" allowOverlap="1">
@@ -1348,7 +1555,7 @@
       <w:r>
         <w:rPr>
           <w:noProof/>
-          <w:lang w:eastAsia="pt-PT"/>
+          <w:lang w:val="en-GB" w:eastAsia="en-GB"/>
         </w:rPr>
         <mc:AlternateContent>
           <mc:Choice Requires="wps">
@@ -1463,7 +1670,7 @@
       <w:r>
         <w:rPr>
           <w:noProof/>
-          <w:lang w:eastAsia="pt-PT"/>
+          <w:lang w:val="en-GB" w:eastAsia="en-GB"/>
         </w:rPr>
         <mc:AlternateContent>
           <mc:Choice Requires="wps">
@@ -1582,7 +1789,7 @@
       <w:r>
         <w:rPr>
           <w:noProof/>
-          <w:lang w:eastAsia="pt-PT"/>
+          <w:lang w:val="en-GB" w:eastAsia="en-GB"/>
         </w:rPr>
         <w:drawing>
           <wp:anchor distT="0" distB="0" distL="114300" distR="114300" simplePos="0" relativeHeight="251660288" behindDoc="0" locked="0" layoutInCell="1" allowOverlap="1">
@@ -1661,7 +1868,7 @@
       <w:r>
         <w:rPr>
           <w:noProof/>
-          <w:lang w:eastAsia="pt-PT"/>
+          <w:lang w:val="en-GB" w:eastAsia="en-GB"/>
         </w:rPr>
         <mc:AlternateContent>
           <mc:Choice Requires="wps">
@@ -1715,13 +1922,8 @@
                             <w:pPr>
                               <w:jc w:val="center"/>
                             </w:pPr>
-                            <w:proofErr w:type="gramStart"/>
                             <w:r>
-                              <w:t>Business</w:t>
-                            </w:r>
-                            <w:proofErr w:type="gramEnd"/>
-                            <w:r>
-                              <w:t xml:space="preserve"> </w:t>
+                              <w:t xml:space="preserve">Business </w:t>
                             </w:r>
                             <w:proofErr w:type="spellStart"/>
                             <w:r>
@@ -1752,13 +1954,8 @@
                       <w:pPr>
                         <w:jc w:val="center"/>
                       </w:pPr>
-                      <w:proofErr w:type="gramStart"/>
                       <w:r>
-                        <w:t>Business</w:t>
-                      </w:r>
-                      <w:proofErr w:type="gramEnd"/>
-                      <w:r>
-                        <w:t xml:space="preserve"> </w:t>
+                        <w:t xml:space="preserve">Business </w:t>
                       </w:r>
                       <w:proofErr w:type="spellStart"/>
                       <w:r>
@@ -1783,7 +1980,7 @@
       <w:r>
         <w:rPr>
           <w:noProof/>
-          <w:lang w:eastAsia="pt-PT"/>
+          <w:lang w:val="en-GB" w:eastAsia="en-GB"/>
         </w:rPr>
         <mc:AlternateContent>
           <mc:Choice Requires="wps">
@@ -1852,8 +2049,6 @@
           </mc:Fallback>
         </mc:AlternateContent>
       </w:r>
-      <w:bookmarkStart w:id="0" w:name="_GoBack"/>
-      <w:bookmarkEnd w:id="0"/>
     </w:p>
     <w:sectPr>
       <w:pgSz w:w="11906" w:h="16838"/>
@@ -1866,7 +2061,7 @@
 </file>
 
 <file path=word/numbering.xml><?xml version="1.0" encoding="utf-8"?>
-<w:numbering xmlns:wpc="http://schemas.microsoft.com/office/word/2010/wordprocessingCanvas" xmlns:mc="http://schemas.openxmlformats.org/markup-compatibility/2006" xmlns:o="urn:schemas-microsoft-com:office:office" xmlns:r="http://schemas.openxmlformats.org/officeDocument/2006/relationships" xmlns:m="http://schemas.openxmlformats.org/officeDocument/2006/math" xmlns:v="urn:schemas-microsoft-com:vml" xmlns:wp14="http://schemas.microsoft.com/office/word/2010/wordprocessingDrawing" xmlns:wp="http://schemas.openxmlformats.org/drawingml/2006/wordprocessingDrawing" xmlns:w10="urn:schemas-microsoft-com:office:word" xmlns:w="http://schemas.openxmlformats.org/wordprocessingml/2006/main" xmlns:w14="http://schemas.microsoft.com/office/word/2010/wordml" xmlns:w15="http://schemas.microsoft.com/office/word/2012/wordml" xmlns:wpg="http://schemas.microsoft.com/office/word/2010/wordprocessingGroup" xmlns:wpi="http://schemas.microsoft.com/office/word/2010/wordprocessingInk" xmlns:wne="http://schemas.microsoft.com/office/word/2006/wordml" xmlns:wps="http://schemas.microsoft.com/office/word/2010/wordprocessingShape" mc:Ignorable="w14 w15 wp14">
+<w:numbering xmlns:wpc="http://schemas.microsoft.com/office/word/2010/wordprocessingCanvas" xmlns:cx="http://schemas.microsoft.com/office/drawing/2014/chartex" xmlns:cx1="http://schemas.microsoft.com/office/drawing/2015/9/8/chartex" xmlns:cx2="http://schemas.microsoft.com/office/drawing/2015/10/21/chartex" xmlns:cx3="http://schemas.microsoft.com/office/drawing/2016/5/9/chartex" xmlns:cx4="http://schemas.microsoft.com/office/drawing/2016/5/10/chartex" xmlns:cx5="http://schemas.microsoft.com/office/drawing/2016/5/11/chartex" xmlns:mc="http://schemas.openxmlformats.org/markup-compatibility/2006" xmlns:o="urn:schemas-microsoft-com:office:office" xmlns:r="http://schemas.openxmlformats.org/officeDocument/2006/relationships" xmlns:m="http://schemas.openxmlformats.org/officeDocument/2006/math" xmlns:v="urn:schemas-microsoft-com:vml" xmlns:wp14="http://schemas.microsoft.com/office/word/2010/wordprocessingDrawing" xmlns:wp="http://schemas.openxmlformats.org/drawingml/2006/wordprocessingDrawing" xmlns:w10="urn:schemas-microsoft-com:office:word" xmlns:w="http://schemas.openxmlformats.org/wordprocessingml/2006/main" xmlns:w14="http://schemas.microsoft.com/office/word/2010/wordml" xmlns:w15="http://schemas.microsoft.com/office/word/2012/wordml" xmlns:w16se="http://schemas.microsoft.com/office/word/2015/wordml/symex" xmlns:wpg="http://schemas.microsoft.com/office/word/2010/wordprocessingGroup" xmlns:wpi="http://schemas.microsoft.com/office/word/2010/wordprocessingInk" xmlns:wne="http://schemas.microsoft.com/office/word/2006/wordml" xmlns:wps="http://schemas.microsoft.com/office/word/2010/wordprocessingShape" mc:Ignorable="w14 w15 w16se wp14">
   <w:abstractNum w:abstractNumId="0" w15:restartNumberingAfterBreak="0">
     <w:nsid w:val="0D984315"/>
     <w:multiLevelType w:val="hybridMultilevel"/>
@@ -2424,7 +2619,7 @@
 </file>
 
 <file path=word/styles.xml><?xml version="1.0" encoding="utf-8"?>
-<w:styles xmlns:mc="http://schemas.openxmlformats.org/markup-compatibility/2006" xmlns:r="http://schemas.openxmlformats.org/officeDocument/2006/relationships" xmlns:w="http://schemas.openxmlformats.org/wordprocessingml/2006/main" xmlns:w14="http://schemas.microsoft.com/office/word/2010/wordml" xmlns:w15="http://schemas.microsoft.com/office/word/2012/wordml" mc:Ignorable="w14 w15">
+<w:styles xmlns:mc="http://schemas.openxmlformats.org/markup-compatibility/2006" xmlns:r="http://schemas.openxmlformats.org/officeDocument/2006/relationships" xmlns:w="http://schemas.openxmlformats.org/wordprocessingml/2006/main" xmlns:w14="http://schemas.microsoft.com/office/word/2010/wordml" xmlns:w15="http://schemas.microsoft.com/office/word/2012/wordml" xmlns:w16se="http://schemas.microsoft.com/office/word/2015/wordml/symex" mc:Ignorable="w14 w15 w16se">
   <w:docDefaults>
     <w:rPrDefault>
       <w:rPr>
@@ -2440,7 +2635,7 @@
       </w:pPr>
     </w:pPrDefault>
   </w:docDefaults>
-  <w:latentStyles w:defLockedState="0" w:defUIPriority="99" w:defSemiHidden="0" w:defUnhideWhenUsed="0" w:defQFormat="0" w:count="371">
+  <w:latentStyles w:defLockedState="0" w:defUIPriority="99" w:defSemiHidden="0" w:defUnhideWhenUsed="0" w:defQFormat="0" w:count="374">
     <w:lsdException w:name="Normal" w:uiPriority="0" w:qFormat="1"/>
     <w:lsdException w:name="heading 1" w:uiPriority="9" w:qFormat="1"/>
     <w:lsdException w:name="heading 2" w:semiHidden="1" w:uiPriority="9" w:unhideWhenUsed="1" w:qFormat="1"/>
@@ -2546,7 +2741,6 @@
     <w:lsdException w:name="HTML Sample" w:semiHidden="1" w:unhideWhenUsed="1"/>
     <w:lsdException w:name="HTML Typewriter" w:semiHidden="1" w:unhideWhenUsed="1"/>
     <w:lsdException w:name="HTML Variable" w:semiHidden="1" w:unhideWhenUsed="1"/>
-    <w:lsdException w:name="Normal Table" w:semiHidden="1" w:unhideWhenUsed="1"/>
     <w:lsdException w:name="annotation subject" w:semiHidden="1" w:unhideWhenUsed="1"/>
     <w:lsdException w:name="No List" w:semiHidden="1" w:unhideWhenUsed="1"/>
     <w:lsdException w:name="Outline List 1" w:semiHidden="1" w:unhideWhenUsed="1"/>
@@ -2591,7 +2785,6 @@
     <w:lsdException w:name="Table Professional" w:semiHidden="1" w:unhideWhenUsed="1"/>
     <w:lsdException w:name="Table Subtle 1" w:semiHidden="1" w:unhideWhenUsed="1"/>
     <w:lsdException w:name="Table Subtle 2" w:semiHidden="1" w:unhideWhenUsed="1"/>
-    <w:lsdException w:name="Table Web 1" w:semiHidden="1" w:unhideWhenUsed="1"/>
     <w:lsdException w:name="Table Web 2" w:semiHidden="1" w:unhideWhenUsed="1"/>
     <w:lsdException w:name="Table Web 3" w:semiHidden="1" w:unhideWhenUsed="1"/>
     <w:lsdException w:name="Balloon Text" w:semiHidden="1" w:unhideWhenUsed="1"/>
@@ -2812,18 +3005,21 @@
     <w:lsdException w:name="List Table 5 Dark Accent 6" w:uiPriority="50"/>
     <w:lsdException w:name="List Table 6 Colorful Accent 6" w:uiPriority="51"/>
     <w:lsdException w:name="List Table 7 Colorful Accent 6" w:uiPriority="52"/>
+    <w:lsdException w:name="Mention" w:semiHidden="1" w:unhideWhenUsed="1"/>
+    <w:lsdException w:name="Smart Hyperlink" w:semiHidden="1" w:unhideWhenUsed="1"/>
+    <w:lsdException w:name="Hashtag" w:semiHidden="1" w:unhideWhenUsed="1"/>
   </w:latentStyles>
   <w:style w:type="paragraph" w:default="1" w:styleId="Normal">
     <w:name w:val="Normal"/>
     <w:qFormat/>
   </w:style>
-  <w:style w:type="character" w:default="1" w:styleId="Tipodeletrapredefinidodopargrafo">
+  <w:style w:type="character" w:default="1" w:styleId="DefaultParagraphFont">
     <w:name w:val="Default Paragraph Font"/>
     <w:uiPriority w:val="1"/>
     <w:semiHidden/>
     <w:unhideWhenUsed/>
   </w:style>
-  <w:style w:type="table" w:default="1" w:styleId="Tabelanormal">
+  <w:style w:type="table" w:default="1" w:styleId="TableNormal">
     <w:name w:val="Normal Table"/>
     <w:uiPriority w:val="99"/>
     <w:semiHidden/>
@@ -2838,13 +3034,13 @@
       </w:tblCellMar>
     </w:tblPr>
   </w:style>
-  <w:style w:type="numbering" w:default="1" w:styleId="Semlista">
+  <w:style w:type="numbering" w:default="1" w:styleId="NoList">
     <w:name w:val="No List"/>
     <w:uiPriority w:val="99"/>
     <w:semiHidden/>
     <w:unhideWhenUsed/>
   </w:style>
-  <w:style w:type="paragraph" w:styleId="PargrafodaLista">
+  <w:style w:type="paragraph" w:styleId="ListParagraph">
     <w:name w:val="List Paragraph"/>
     <w:basedOn w:val="Normal"/>
     <w:uiPriority w:val="34"/>
@@ -3124,7 +3320,7 @@
 </file>
 
 <file path=customXml/itemProps1.xml><?xml version="1.0" encoding="utf-8"?>
-<ds:datastoreItem xmlns:ds="http://schemas.openxmlformats.org/officeDocument/2006/customXml" ds:itemID="{2245A120-9219-4FBA-929B-A92C7F2E3E40}">
+<ds:datastoreItem xmlns:ds="http://schemas.openxmlformats.org/officeDocument/2006/customXml" ds:itemID="{65EC2D8C-6D74-442A-944C-9EFB45239641}">
   <ds:schemaRefs>
     <ds:schemaRef ds:uri="http://schemas.openxmlformats.org/officeDocument/2006/bibliography"/>
   </ds:schemaRefs>

</xml_diff>

<commit_message>
Alteração ao docs do relatório
</commit_message>
<xml_diff>
--- a/Análise de Recursos.docx
+++ b/Análise de Recursos.docx
@@ -133,26 +133,30 @@
         <w:t>?),</w:t>
       </w:r>
       <w:r>
-        <w:t xml:space="preserve"> nível de ruído, álcool, esplanada, Wi-Fi, TV, serviço de mesa, </w:t>
-      </w:r>
-      <w:proofErr w:type="spellStart"/>
-      <w:r>
-        <w:t>caters</w:t>
-      </w:r>
-      <w:proofErr w:type="spellEnd"/>
+        <w:t xml:space="preserve"> nível de ruído, álcool, esplanada, Wi</w:t>
+      </w:r>
+      <w:r>
+        <w:t>-Fi, TV, serviço de mesa, catering, etc.) ementas e preços.</w:t>
+      </w:r>
     </w:p>
     <w:p>
       <w:pPr>
         <w:jc w:val="both"/>
       </w:pPr>
       <w:r>
-        <w:t xml:space="preserve">A aplicação a ser criada terá uma especial interação com os proprietários </w:t>
-      </w:r>
-      <w:r>
-        <w:t>de negócio, ou seja, qualquer responsável por um negócio de restauração terá a oportunidade de</w:t>
-      </w:r>
-      <w:r>
-        <w:t xml:space="preserve"> utilizar a aplicação para publicitar o seu restaurante.</w:t>
+        <w:t xml:space="preserve">Os utilizadores também poderão adicionar estabelecimentos aos sistema, com a particularidade que estão limitados a adicionar </w:t>
+      </w:r>
+      <w:r>
+        <w:t>localização, contactos, horários</w:t>
+      </w:r>
+      <w:r>
+        <w:t xml:space="preserve"> e</w:t>
+      </w:r>
+      <w:r>
+        <w:t xml:space="preserve"> informação adicional</w:t>
+      </w:r>
+      <w:r>
+        <w:t>.</w:t>
       </w:r>
     </w:p>
     <w:p>
@@ -160,51 +164,22 @@
         <w:jc w:val="both"/>
       </w:pPr>
       <w:r>
-        <w:t xml:space="preserve">Não obstante, numa fase </w:t>
-      </w:r>
-      <w:r>
-        <w:t>inicial e com vista à publicidade e arranque com sucesso da</w:t>
-      </w:r>
-      <w:bookmarkStart w:id="0" w:name="_GoBack"/>
-      <w:bookmarkEnd w:id="0"/>
-      <w:r>
-        <w:t xml:space="preserve"> aplicação, ser</w:t>
-      </w:r>
-      <w:r>
-        <w:t>á necessário criar parcerias com os principais restaurantes das principais regiões do país – Lisboa,</w:t>
-      </w:r>
-      <w:r>
-        <w:t xml:space="preserve"> Porto</w:t>
-      </w:r>
-      <w:r>
-        <w:t xml:space="preserve"> e Braga. </w:t>
-      </w:r>
-      <w:r>
-        <w:t>Tratar-se-á</w:t>
-      </w:r>
-      <w:r>
-        <w:t xml:space="preserve"> de um importante impulso p</w:t>
-      </w:r>
-      <w:r>
-        <w:t xml:space="preserve">orque ninguém iria publicitar o </w:t>
-      </w:r>
-      <w:r>
-        <w:t>seu restaurante onde não existe atividade, assim como ninguém usaria uma</w:t>
-      </w:r>
-      <w:r>
-        <w:t xml:space="preserve"> aplicação que não cumprisse a sua função. Desta maneira, a aplicação ganha fama e </w:t>
-      </w:r>
-      <w:r>
-        <w:t>os restantes</w:t>
-      </w:r>
-      <w:r>
-        <w:t xml:space="preserve"> restaurantes</w:t>
-      </w:r>
-      <w:r>
-        <w:t xml:space="preserve"> também sentirão</w:t>
-      </w:r>
-      <w:r>
-        <w:t xml:space="preserve"> a necessidade de entrar no serviço.</w:t>
+        <w:t xml:space="preserve">Grande parte desta informação não se encontra nestes </w:t>
+      </w:r>
+      <w:r>
+        <w:t>serviços existentes</w:t>
+      </w:r>
+      <w:r>
+        <w:t xml:space="preserve"> para restaurantes em Portugal porque ainda é um mercado não muito desenvolvido, sendo por isso uma excelente oportunidade para a nossa empresa</w:t>
+      </w:r>
+      <w:r>
+        <w:t>, e para além disso os utilizadores não podem adicionar ementas nem preços</w:t>
+      </w:r>
+      <w:r>
+        <w:t>. Isto significa que muita informação irá faltar no sistema.</w:t>
+      </w:r>
+      <w:r>
+        <w:t xml:space="preserve"> </w:t>
       </w:r>
     </w:p>
     <w:p>
@@ -212,52 +187,16 @@
         <w:jc w:val="both"/>
       </w:pPr>
       <w:r>
-        <w:t xml:space="preserve">A </w:t>
-      </w:r>
-      <w:r>
-        <w:t>aplicação</w:t>
-      </w:r>
-      <w:r>
-        <w:t xml:space="preserve"> móvel </w:t>
-      </w:r>
-      <w:r>
-        <w:t>servirá</w:t>
-      </w:r>
-      <w:r>
-        <w:t xml:space="preserve"> </w:t>
-      </w:r>
-      <w:r>
-        <w:t>exclusivamente para a procura de restaurante</w:t>
-      </w:r>
-      <w:r>
-        <w:t xml:space="preserve">s. Consequentemente, os seus proprietários </w:t>
-      </w:r>
-      <w:r>
-        <w:t>terão de ter um local</w:t>
-      </w:r>
-      <w:r>
-        <w:t xml:space="preserve"> onde </w:t>
-      </w:r>
-      <w:r>
-        <w:t>terão possibilidade se inscreverem e gerir</w:t>
-      </w:r>
-      <w:r>
-        <w:t>em</w:t>
-      </w:r>
-      <w:r>
-        <w:t xml:space="preserve"> as suas ementas, e a solução </w:t>
-      </w:r>
-      <w:r>
-        <w:t xml:space="preserve">passará por um pequeno serviço </w:t>
-      </w:r>
-      <w:r>
-        <w:rPr>
-          <w:i/>
-        </w:rPr>
-        <w:t>online</w:t>
-      </w:r>
-      <w:r>
-        <w:t>.</w:t>
+        <w:t>É por isso que a</w:t>
+      </w:r>
+      <w:r>
+        <w:t xml:space="preserve"> aplicação a ser criada terá uma especial interação com os proprietários </w:t>
+      </w:r>
+      <w:r>
+        <w:t>de negócio, ou seja, qualquer responsável por um negócio de restauração terá a oportunidade de</w:t>
+      </w:r>
+      <w:r>
+        <w:t xml:space="preserve"> utilizar a aplicação para publicitar o seu restaurante.</w:t>
       </w:r>
     </w:p>
     <w:p>
@@ -265,6 +204,164 @@
         <w:jc w:val="both"/>
       </w:pPr>
       <w:r>
+        <w:t xml:space="preserve">Não obstante, numa fase </w:t>
+      </w:r>
+      <w:r>
+        <w:t>inicial e com vista à publicidade e arranque com sucesso da aplicação, ser</w:t>
+      </w:r>
+      <w:r>
+        <w:t>á necessário criar parcerias com os principais restaurantes das principais regiões do país – Lisboa,</w:t>
+      </w:r>
+      <w:r>
+        <w:t xml:space="preserve"> Porto</w:t>
+      </w:r>
+      <w:r>
+        <w:t xml:space="preserve"> e Braga. </w:t>
+      </w:r>
+      <w:r>
+        <w:t>Tratar-se-á</w:t>
+      </w:r>
+      <w:r>
+        <w:t xml:space="preserve"> de um importante impulso p</w:t>
+      </w:r>
+      <w:r>
+        <w:t xml:space="preserve">orque ninguém iria publicitar o </w:t>
+      </w:r>
+      <w:r>
+        <w:t>seu restaurante onde não existe atividade, assim como ninguém usaria uma</w:t>
+      </w:r>
+      <w:r>
+        <w:t xml:space="preserve"> aplicação que não cumprisse a sua função. Desta maneira, a aplicação ganha fama e </w:t>
+      </w:r>
+      <w:r>
+        <w:t>os restantes</w:t>
+      </w:r>
+      <w:r>
+        <w:t xml:space="preserve"> restaurantes</w:t>
+      </w:r>
+      <w:r>
+        <w:t xml:space="preserve"> também sentirão</w:t>
+      </w:r>
+      <w:r>
+        <w:t xml:space="preserve"> a necessidade de entrar no serviço.</w:t>
+      </w:r>
+    </w:p>
+    <w:p>
+      <w:pPr>
+        <w:jc w:val="both"/>
+      </w:pPr>
+      <w:r>
+        <w:t>Para os restaurantes que querem entrar no serviço podem fazer solicitação para colocar o seu restaurante no sistema comprovando previamente que realmente representam o restaurante. A informação é então adicionada ao sistema, caso o restaurante já esteja no sistema através a recolha inicial dos dados</w:t>
+      </w:r>
+      <w:r>
+        <w:t xml:space="preserve"> ou por ter sido adicionado por um utilizador,</w:t>
+      </w:r>
+      <w:r>
+        <w:t xml:space="preserve"> a sua página passará a ter um selo de aprovação indicando aos utilizadores que é gerida pelos </w:t>
+      </w:r>
+      <w:r>
+        <w:t>responsáveis</w:t>
+      </w:r>
+      <w:r>
+        <w:t xml:space="preserve"> do restaurante. Este selo funcionará como uma garant</w:t>
+      </w:r>
+      <w:r>
+        <w:t>ia extra ao utilizador.</w:t>
+      </w:r>
+      <w:r>
+        <w:t xml:space="preserve"> </w:t>
+      </w:r>
+      <w:r>
+        <w:t>C</w:t>
+      </w:r>
+      <w:r>
+        <w:t>aso a página seja reportada</w:t>
+      </w:r>
+      <w:r>
+        <w:t xml:space="preserve"> demasiadas vezes pelos consumidores</w:t>
+      </w:r>
+      <w:r>
+        <w:t xml:space="preserve"> o dono irá ter que acarretar com as consequências. Estas poderão ser perda de controlo da página e consequentemente</w:t>
+      </w:r>
+      <w:r>
+        <w:t xml:space="preserve"> perda</w:t>
+      </w:r>
+      <w:r>
+        <w:t xml:space="preserve"> do selo, sendo esta controlada por utilizadores e</w:t>
+      </w:r>
+      <w:r>
+        <w:t xml:space="preserve"> em último caso</w:t>
+      </w:r>
+      <w:r>
+        <w:t xml:space="preserve"> </w:t>
+      </w:r>
+      <w:proofErr w:type="spellStart"/>
+      <w:r>
+        <w:t>blacklist</w:t>
+      </w:r>
+      <w:proofErr w:type="spellEnd"/>
+      <w:r>
+        <w:t xml:space="preserve"> do sistema.</w:t>
+      </w:r>
+    </w:p>
+    <w:p>
+      <w:pPr>
+        <w:jc w:val="both"/>
+      </w:pPr>
+      <w:r>
+        <w:t xml:space="preserve">A </w:t>
+      </w:r>
+      <w:r>
+        <w:t>aplicação</w:t>
+      </w:r>
+      <w:r>
+        <w:t xml:space="preserve"> móvel </w:t>
+      </w:r>
+      <w:r>
+        <w:t>servirá</w:t>
+      </w:r>
+      <w:r>
+        <w:t xml:space="preserve"> </w:t>
+      </w:r>
+      <w:r>
+        <w:t>exclusivamente para a procura de restaurante</w:t>
+      </w:r>
+      <w:r>
+        <w:t xml:space="preserve">s. Consequentemente, os seus proprietários </w:t>
+      </w:r>
+      <w:r>
+        <w:t>terão de ter um local</w:t>
+      </w:r>
+      <w:r>
+        <w:t xml:space="preserve"> onde </w:t>
+      </w:r>
+      <w:r>
+        <w:t>terão possibilidade se inscreverem e gerir</w:t>
+      </w:r>
+      <w:r>
+        <w:t>em</w:t>
+      </w:r>
+      <w:r>
+        <w:t xml:space="preserve"> as suas ementas, e a solução </w:t>
+      </w:r>
+      <w:r>
+        <w:t xml:space="preserve">passará por um pequeno serviço </w:t>
+      </w:r>
+      <w:r>
+        <w:rPr>
+          <w:i/>
+        </w:rPr>
+        <w:t>online</w:t>
+      </w:r>
+      <w:r>
+        <w:t>.</w:t>
+      </w:r>
+    </w:p>
+    <w:p>
+      <w:pPr>
+        <w:jc w:val="both"/>
+      </w:pPr>
+      <w:r>
         <w:t>Ainda</w:t>
       </w:r>
       <w:r>
@@ -327,33 +424,7 @@
         <w:t>login (de modo a preservar preferidos e preferências pessoais)</w:t>
       </w:r>
       <w:r>
-        <w:t xml:space="preserve"> e para partilhas. </w:t>
-      </w:r>
-      <w:r>
-        <w:t>No que diz respeito a</w:t>
-      </w:r>
-      <w:r>
-        <w:t xml:space="preserve"> avaliações de restaurantes</w:t>
-      </w:r>
-      <w:r>
-        <w:t xml:space="preserve">, usar-se-á </w:t>
-      </w:r>
-      <w:proofErr w:type="spellStart"/>
-      <w:r>
-        <w:rPr>
-          <w:i/>
-        </w:rPr>
-        <w:t>Yelp</w:t>
-      </w:r>
-      <w:proofErr w:type="spellEnd"/>
-      <w:r>
-        <w:t xml:space="preserve"> para </w:t>
-      </w:r>
-      <w:r>
-        <w:t>o efeito</w:t>
-      </w:r>
-      <w:r>
-        <w:t>.</w:t>
+        <w:t xml:space="preserve"> e para partilhas.</w:t>
       </w:r>
     </w:p>
     <w:p>
@@ -400,207 +471,386 @@
         <w:t>ao longo deste projeto</w:t>
       </w:r>
       <w:r>
-        <w:t xml:space="preserve">. </w:t>
-      </w:r>
-      <w:r>
-        <w:t>I</w:t>
-      </w:r>
-      <w:r>
-        <w:t xml:space="preserve">remos </w:t>
-      </w:r>
-      <w:r>
-        <w:t>usar</w:t>
-      </w:r>
-      <w:r>
-        <w:t xml:space="preserve"> </w:t>
-      </w:r>
-      <w:r>
-        <w:rPr>
-          <w:i/>
-        </w:rPr>
-        <w:t>Microsoft Project</w:t>
-      </w:r>
-      <w:r>
-        <w:t xml:space="preserve"> </w:t>
-      </w:r>
-      <w:r>
-        <w:t>para o</w:t>
-      </w:r>
-      <w:r>
-        <w:t xml:space="preserve"> planea</w:t>
-      </w:r>
-      <w:r>
-        <w:t>mento</w:t>
-      </w:r>
-      <w:r>
-        <w:t xml:space="preserve"> </w:t>
-      </w:r>
-      <w:r>
-        <w:t>d</w:t>
-      </w:r>
-      <w:r>
-        <w:t xml:space="preserve">o </w:t>
-      </w:r>
-      <w:r>
-        <w:t>projeto</w:t>
-      </w:r>
-      <w:r>
-        <w:t xml:space="preserve">, </w:t>
-      </w:r>
-      <w:r>
-        <w:rPr>
-          <w:i/>
-        </w:rPr>
-        <w:t>Microsoft Word</w:t>
-      </w:r>
-      <w:r>
-        <w:t xml:space="preserve"> para escrita dos relatórios, </w:t>
-      </w:r>
-      <w:r>
-        <w:rPr>
-          <w:i/>
-        </w:rPr>
-        <w:t xml:space="preserve">Microsoft </w:t>
-      </w:r>
-      <w:proofErr w:type="spellStart"/>
-      <w:r>
-        <w:rPr>
-          <w:i/>
-        </w:rPr>
-        <w:t>Power</w:t>
-      </w:r>
-      <w:proofErr w:type="spellEnd"/>
-      <w:r>
-        <w:rPr>
-          <w:i/>
-        </w:rPr>
-        <w:t xml:space="preserve"> </w:t>
-      </w:r>
-      <w:proofErr w:type="spellStart"/>
-      <w:r>
-        <w:rPr>
-          <w:i/>
-        </w:rPr>
-        <w:t>Point</w:t>
-      </w:r>
-      <w:proofErr w:type="spellEnd"/>
-      <w:r>
-        <w:t xml:space="preserve"> para realização das apresentações, </w:t>
-      </w:r>
-      <w:r>
-        <w:rPr>
-          <w:i/>
-        </w:rPr>
-        <w:t xml:space="preserve">Visual </w:t>
-      </w:r>
-      <w:proofErr w:type="spellStart"/>
-      <w:r>
-        <w:rPr>
-          <w:i/>
-        </w:rPr>
-        <w:t>Paradigm</w:t>
-      </w:r>
-      <w:proofErr w:type="spellEnd"/>
-      <w:r>
-        <w:t xml:space="preserve"> </w:t>
-      </w:r>
-      <w:r>
-        <w:t>para modelação do sistema,</w:t>
-      </w:r>
-      <w:r>
-        <w:t xml:space="preserve"> </w:t>
-      </w:r>
-      <w:r>
-        <w:rPr>
-          <w:i/>
-        </w:rPr>
-        <w:t xml:space="preserve">Microsoft </w:t>
-      </w:r>
-      <w:r>
-        <w:rPr>
-          <w:i/>
-        </w:rPr>
-        <w:t xml:space="preserve">SQL </w:t>
-      </w:r>
-      <w:r>
-        <w:rPr>
-          <w:i/>
-        </w:rPr>
-        <w:t>Server</w:t>
-      </w:r>
-      <w:r>
-        <w:t xml:space="preserve"> para </w:t>
-      </w:r>
-      <w:r>
-        <w:t>criação</w:t>
-      </w:r>
-      <w:r>
-        <w:t xml:space="preserve"> da base dados, </w:t>
-      </w:r>
-      <w:r>
-        <w:rPr>
-          <w:i/>
-        </w:rPr>
-        <w:t xml:space="preserve">Microsoft Visual </w:t>
-      </w:r>
-      <w:proofErr w:type="spellStart"/>
-      <w:r>
-        <w:rPr>
-          <w:i/>
-        </w:rPr>
-        <w:t>Studio</w:t>
-      </w:r>
-      <w:proofErr w:type="spellEnd"/>
-      <w:r>
-        <w:t xml:space="preserve"> irá ser o nosso IDE e </w:t>
-      </w:r>
-      <w:r>
-        <w:rPr>
-          <w:i/>
-        </w:rPr>
-        <w:t>Microsoft .NET C#</w:t>
-      </w:r>
-      <w:r>
-        <w:rPr>
-          <w:i/>
-        </w:rPr>
-        <w:t xml:space="preserve"> </w:t>
-      </w:r>
-      <w:r>
-        <w:t>para escrever a nossa aplicação.</w:t>
+        <w:t>, estas são:</w:t>
       </w:r>
     </w:p>
     <w:p>
       <w:pPr>
+        <w:pStyle w:val="ListParagraph"/>
+        <w:numPr>
+          <w:ilvl w:val="0"/>
+          <w:numId w:val="6"/>
+        </w:numPr>
         <w:jc w:val="both"/>
       </w:pPr>
+      <w:r>
+        <w:rPr>
+          <w:i/>
+        </w:rPr>
+        <w:t>Microsoft Project</w:t>
+      </w:r>
+      <w:r>
+        <w:t xml:space="preserve"> </w:t>
+      </w:r>
+      <w:r>
+        <w:t>para o</w:t>
+      </w:r>
+      <w:r>
+        <w:t xml:space="preserve"> planea</w:t>
+      </w:r>
+      <w:r>
+        <w:t>mento</w:t>
+      </w:r>
+      <w:r>
+        <w:t xml:space="preserve"> </w:t>
+      </w:r>
+      <w:r>
+        <w:t>d</w:t>
+      </w:r>
+      <w:r>
+        <w:t xml:space="preserve">o </w:t>
+      </w:r>
+      <w:r>
+        <w:t>projeto</w:t>
+      </w:r>
+      <w:r>
+        <w:t>;</w:t>
+      </w:r>
     </w:p>
     <w:p>
       <w:pPr>
+        <w:pStyle w:val="ListParagraph"/>
+        <w:numPr>
+          <w:ilvl w:val="0"/>
+          <w:numId w:val="6"/>
+        </w:numPr>
         <w:jc w:val="both"/>
       </w:pPr>
       <w:r>
+        <w:rPr>
+          <w:i/>
+        </w:rPr>
+        <w:lastRenderedPageBreak/>
+        <w:t>Microsoft Word</w:t>
+      </w:r>
+      <w:r>
+        <w:t xml:space="preserve"> para escrita dos relatórios</w:t>
+      </w:r>
+    </w:p>
+    <w:p>
+      <w:pPr>
+        <w:pStyle w:val="ListParagraph"/>
+        <w:numPr>
+          <w:ilvl w:val="0"/>
+          <w:numId w:val="6"/>
+        </w:numPr>
+        <w:jc w:val="both"/>
+      </w:pPr>
+      <w:r>
+        <w:rPr>
+          <w:i/>
+        </w:rPr>
+        <w:t xml:space="preserve">Microsoft </w:t>
+      </w:r>
+      <w:proofErr w:type="spellStart"/>
+      <w:r>
+        <w:rPr>
+          <w:i/>
+        </w:rPr>
+        <w:t>Power</w:t>
+      </w:r>
+      <w:proofErr w:type="spellEnd"/>
+      <w:r>
+        <w:rPr>
+          <w:i/>
+        </w:rPr>
+        <w:t xml:space="preserve"> </w:t>
+      </w:r>
+      <w:proofErr w:type="spellStart"/>
+      <w:r>
+        <w:rPr>
+          <w:i/>
+        </w:rPr>
+        <w:t>Point</w:t>
+      </w:r>
+      <w:proofErr w:type="spellEnd"/>
+      <w:r>
+        <w:t xml:space="preserve"> par</w:t>
+      </w:r>
+      <w:r>
+        <w:t>a realização das apresentações</w:t>
+      </w:r>
+    </w:p>
+    <w:p>
+      <w:pPr>
+        <w:pStyle w:val="ListParagraph"/>
+        <w:numPr>
+          <w:ilvl w:val="0"/>
+          <w:numId w:val="6"/>
+        </w:numPr>
+        <w:jc w:val="both"/>
+      </w:pPr>
+      <w:r>
+        <w:rPr>
+          <w:i/>
+        </w:rPr>
+        <w:t xml:space="preserve">Visual </w:t>
+      </w:r>
+      <w:proofErr w:type="spellStart"/>
+      <w:r>
+        <w:rPr>
+          <w:i/>
+        </w:rPr>
+        <w:t>Paradigm</w:t>
+      </w:r>
+      <w:proofErr w:type="spellEnd"/>
+      <w:r>
+        <w:t xml:space="preserve"> </w:t>
+      </w:r>
+      <w:r>
+        <w:t>para modelação do sistema</w:t>
+      </w:r>
+    </w:p>
+    <w:p>
+      <w:pPr>
+        <w:pStyle w:val="ListParagraph"/>
+        <w:numPr>
+          <w:ilvl w:val="0"/>
+          <w:numId w:val="6"/>
+        </w:numPr>
+        <w:jc w:val="both"/>
+      </w:pPr>
+      <w:r>
+        <w:rPr>
+          <w:i/>
+        </w:rPr>
+        <w:t xml:space="preserve">Microsoft </w:t>
+      </w:r>
+      <w:r>
+        <w:rPr>
+          <w:i/>
+        </w:rPr>
+        <w:t xml:space="preserve">SQL </w:t>
+      </w:r>
+      <w:r>
+        <w:rPr>
+          <w:i/>
+        </w:rPr>
+        <w:t>Server</w:t>
+      </w:r>
+      <w:r>
+        <w:t xml:space="preserve"> para </w:t>
+      </w:r>
+      <w:r>
+        <w:t>criação</w:t>
+      </w:r>
+      <w:r>
+        <w:t xml:space="preserve"> da base dados</w:t>
+      </w:r>
+    </w:p>
+    <w:p>
+      <w:pPr>
+        <w:pStyle w:val="ListParagraph"/>
+        <w:numPr>
+          <w:ilvl w:val="0"/>
+          <w:numId w:val="6"/>
+        </w:numPr>
+        <w:jc w:val="both"/>
+      </w:pPr>
+      <w:r>
+        <w:rPr>
+          <w:i/>
+        </w:rPr>
+        <w:t xml:space="preserve">Microsoft Visual </w:t>
+      </w:r>
+      <w:proofErr w:type="spellStart"/>
+      <w:r>
+        <w:rPr>
+          <w:i/>
+        </w:rPr>
+        <w:t>Studio</w:t>
+      </w:r>
+      <w:proofErr w:type="spellEnd"/>
+      <w:r>
+        <w:t xml:space="preserve"> irá ser o nosso IDE</w:t>
+      </w:r>
+    </w:p>
+    <w:p>
+      <w:pPr>
+        <w:pStyle w:val="ListParagraph"/>
+        <w:numPr>
+          <w:ilvl w:val="0"/>
+          <w:numId w:val="6"/>
+        </w:numPr>
+        <w:jc w:val="both"/>
+      </w:pPr>
+      <w:r>
+        <w:rPr>
+          <w:i/>
+        </w:rPr>
+        <w:t xml:space="preserve">Microsoft .NET C# </w:t>
+      </w:r>
+      <w:r>
+        <w:t>para escrever a nossa aplicação</w:t>
+      </w:r>
+    </w:p>
+    <w:p>
+      <w:pPr>
+        <w:pStyle w:val="ListParagraph"/>
+        <w:numPr>
+          <w:ilvl w:val="0"/>
+          <w:numId w:val="6"/>
+        </w:numPr>
+        <w:jc w:val="both"/>
+      </w:pPr>
+      <w:r>
+        <w:rPr>
+          <w:i/>
+        </w:rPr>
+        <w:t xml:space="preserve">Microsoft </w:t>
+      </w:r>
+      <w:proofErr w:type="spellStart"/>
+      <w:r>
+        <w:rPr>
+          <w:i/>
+        </w:rPr>
+        <w:t>Speech</w:t>
+      </w:r>
+      <w:proofErr w:type="spellEnd"/>
+      <w:r>
+        <w:rPr>
+          <w:i/>
+        </w:rPr>
+        <w:t xml:space="preserve"> </w:t>
+      </w:r>
+      <w:proofErr w:type="spellStart"/>
+      <w:r>
+        <w:rPr>
+          <w:i/>
+        </w:rPr>
+        <w:t>Recognition</w:t>
+      </w:r>
+      <w:proofErr w:type="spellEnd"/>
+      <w:r>
+        <w:t xml:space="preserve"> para reconheciment</w:t>
+      </w:r>
+      <w:r>
+        <w:t xml:space="preserve">o daquilo que o </w:t>
+      </w:r>
+      <w:proofErr w:type="spellStart"/>
+      <w:r>
+        <w:t>user</w:t>
+      </w:r>
+      <w:proofErr w:type="spellEnd"/>
+      <w:r>
+        <w:t xml:space="preserve"> disser à aplicação, em concreto, </w:t>
+      </w:r>
+      <w:r>
+        <w:t xml:space="preserve">palavras chave sobre a comida que o </w:t>
+      </w:r>
+      <w:proofErr w:type="spellStart"/>
+      <w:r>
+        <w:t>user</w:t>
+      </w:r>
+      <w:proofErr w:type="spellEnd"/>
+      <w:r>
+        <w:t xml:space="preserve"> quer comer</w:t>
+      </w:r>
+    </w:p>
+    <w:p>
+      <w:pPr>
+        <w:pStyle w:val="ListParagraph"/>
+        <w:numPr>
+          <w:ilvl w:val="0"/>
+          <w:numId w:val="6"/>
+        </w:numPr>
+        <w:jc w:val="both"/>
+      </w:pPr>
+      <w:r>
+        <w:rPr>
+          <w:i/>
+        </w:rPr>
+        <w:t xml:space="preserve">Bing </w:t>
+      </w:r>
+      <w:proofErr w:type="spellStart"/>
+      <w:r>
+        <w:rPr>
+          <w:i/>
+        </w:rPr>
+        <w:t>Maps</w:t>
+      </w:r>
+      <w:proofErr w:type="spellEnd"/>
+      <w:r>
+        <w:t xml:space="preserve"> que será utilizado para mostrar num mapa a localização do restaurante à escolha do </w:t>
+      </w:r>
+      <w:proofErr w:type="spellStart"/>
+      <w:r>
+        <w:t>user</w:t>
+      </w:r>
+      <w:proofErr w:type="spellEnd"/>
+      <w:r>
+        <w:t xml:space="preserve"> e para planear a rota até esse local</w:t>
+      </w:r>
+      <w:r>
+        <w:t xml:space="preserve"> </w:t>
+      </w:r>
+    </w:p>
+    <w:p>
+      <w:pPr>
+        <w:jc w:val="both"/>
+      </w:pPr>
+    </w:p>
+    <w:p>
+      <w:pPr>
+        <w:jc w:val="both"/>
+      </w:pPr>
+    </w:p>
+    <w:p>
+      <w:pPr>
+        <w:jc w:val="both"/>
+      </w:pPr>
+      <w:r>
+        <w:rPr>
+          <w:highlight w:val="yellow"/>
+        </w:rPr>
         <w:t xml:space="preserve">Enriquecer </w:t>
       </w:r>
       <w:r>
+        <w:rPr>
+          <w:highlight w:val="yellow"/>
+        </w:rPr>
         <w:t xml:space="preserve">a nossa base de dados com input dos utilizadores -&gt; eles escrevem termos (francesinha, bacalhau com natas, etc.) e se </w:t>
       </w:r>
       <w:proofErr w:type="spellStart"/>
       <w:r>
+        <w:rPr>
+          <w:highlight w:val="yellow"/>
+        </w:rPr>
         <w:t>users</w:t>
       </w:r>
       <w:proofErr w:type="spellEnd"/>
       <w:r>
+        <w:rPr>
+          <w:highlight w:val="yellow"/>
+        </w:rPr>
         <w:t xml:space="preserve"> que chegue utilizarem esse termo ele é adicionado à base de dados. </w:t>
       </w:r>
       <w:proofErr w:type="spellStart"/>
       <w:r>
+        <w:rPr>
+          <w:highlight w:val="yellow"/>
+        </w:rPr>
         <w:t>Users</w:t>
       </w:r>
       <w:proofErr w:type="spellEnd"/>
       <w:r>
+        <w:rPr>
+          <w:highlight w:val="yellow"/>
+        </w:rPr>
         <w:t xml:space="preserve"> podem reportar termos como inúteis.</w:t>
       </w:r>
+      <w:bookmarkStart w:id="0" w:name="_GoBack"/>
+      <w:bookmarkEnd w:id="0"/>
     </w:p>
     <w:p>
       <w:pPr>
@@ -2600,6 +2850,119 @@
       </w:rPr>
     </w:lvl>
   </w:abstractNum>
+  <w:abstractNum w:abstractNumId="5" w15:restartNumberingAfterBreak="0">
+    <w:nsid w:val="65636140"/>
+    <w:multiLevelType w:val="hybridMultilevel"/>
+    <w:tmpl w:val="1CE603CA"/>
+    <w:lvl w:ilvl="0" w:tplc="08090001">
+      <w:start w:val="1"/>
+      <w:numFmt w:val="bullet"/>
+      <w:lvlText w:val=""/>
+      <w:lvlJc w:val="left"/>
+      <w:pPr>
+        <w:ind w:left="720" w:hanging="360"/>
+      </w:pPr>
+      <w:rPr>
+        <w:rFonts w:ascii="Symbol" w:hAnsi="Symbol" w:hint="default"/>
+      </w:rPr>
+    </w:lvl>
+    <w:lvl w:ilvl="1" w:tplc="08090003" w:tentative="1">
+      <w:start w:val="1"/>
+      <w:numFmt w:val="bullet"/>
+      <w:lvlText w:val="o"/>
+      <w:lvlJc w:val="left"/>
+      <w:pPr>
+        <w:ind w:left="1440" w:hanging="360"/>
+      </w:pPr>
+      <w:rPr>
+        <w:rFonts w:ascii="Courier New" w:hAnsi="Courier New" w:cs="Courier New" w:hint="default"/>
+      </w:rPr>
+    </w:lvl>
+    <w:lvl w:ilvl="2" w:tplc="08090005" w:tentative="1">
+      <w:start w:val="1"/>
+      <w:numFmt w:val="bullet"/>
+      <w:lvlText w:val=""/>
+      <w:lvlJc w:val="left"/>
+      <w:pPr>
+        <w:ind w:left="2160" w:hanging="360"/>
+      </w:pPr>
+      <w:rPr>
+        <w:rFonts w:ascii="Wingdings" w:hAnsi="Wingdings" w:hint="default"/>
+      </w:rPr>
+    </w:lvl>
+    <w:lvl w:ilvl="3" w:tplc="08090001" w:tentative="1">
+      <w:start w:val="1"/>
+      <w:numFmt w:val="bullet"/>
+      <w:lvlText w:val=""/>
+      <w:lvlJc w:val="left"/>
+      <w:pPr>
+        <w:ind w:left="2880" w:hanging="360"/>
+      </w:pPr>
+      <w:rPr>
+        <w:rFonts w:ascii="Symbol" w:hAnsi="Symbol" w:hint="default"/>
+      </w:rPr>
+    </w:lvl>
+    <w:lvl w:ilvl="4" w:tplc="08090003" w:tentative="1">
+      <w:start w:val="1"/>
+      <w:numFmt w:val="bullet"/>
+      <w:lvlText w:val="o"/>
+      <w:lvlJc w:val="left"/>
+      <w:pPr>
+        <w:ind w:left="3600" w:hanging="360"/>
+      </w:pPr>
+      <w:rPr>
+        <w:rFonts w:ascii="Courier New" w:hAnsi="Courier New" w:cs="Courier New" w:hint="default"/>
+      </w:rPr>
+    </w:lvl>
+    <w:lvl w:ilvl="5" w:tplc="08090005" w:tentative="1">
+      <w:start w:val="1"/>
+      <w:numFmt w:val="bullet"/>
+      <w:lvlText w:val=""/>
+      <w:lvlJc w:val="left"/>
+      <w:pPr>
+        <w:ind w:left="4320" w:hanging="360"/>
+      </w:pPr>
+      <w:rPr>
+        <w:rFonts w:ascii="Wingdings" w:hAnsi="Wingdings" w:hint="default"/>
+      </w:rPr>
+    </w:lvl>
+    <w:lvl w:ilvl="6" w:tplc="08090001" w:tentative="1">
+      <w:start w:val="1"/>
+      <w:numFmt w:val="bullet"/>
+      <w:lvlText w:val=""/>
+      <w:lvlJc w:val="left"/>
+      <w:pPr>
+        <w:ind w:left="5040" w:hanging="360"/>
+      </w:pPr>
+      <w:rPr>
+        <w:rFonts w:ascii="Symbol" w:hAnsi="Symbol" w:hint="default"/>
+      </w:rPr>
+    </w:lvl>
+    <w:lvl w:ilvl="7" w:tplc="08090003" w:tentative="1">
+      <w:start w:val="1"/>
+      <w:numFmt w:val="bullet"/>
+      <w:lvlText w:val="o"/>
+      <w:lvlJc w:val="left"/>
+      <w:pPr>
+        <w:ind w:left="5760" w:hanging="360"/>
+      </w:pPr>
+      <w:rPr>
+        <w:rFonts w:ascii="Courier New" w:hAnsi="Courier New" w:cs="Courier New" w:hint="default"/>
+      </w:rPr>
+    </w:lvl>
+    <w:lvl w:ilvl="8" w:tplc="08090005" w:tentative="1">
+      <w:start w:val="1"/>
+      <w:numFmt w:val="bullet"/>
+      <w:lvlText w:val=""/>
+      <w:lvlJc w:val="left"/>
+      <w:pPr>
+        <w:ind w:left="6480" w:hanging="360"/>
+      </w:pPr>
+      <w:rPr>
+        <w:rFonts w:ascii="Wingdings" w:hAnsi="Wingdings" w:hint="default"/>
+      </w:rPr>
+    </w:lvl>
+  </w:abstractNum>
   <w:num w:numId="1">
     <w:abstractNumId w:val="3"/>
   </w:num>
@@ -2614,6 +2977,9 @@
   </w:num>
   <w:num w:numId="5">
     <w:abstractNumId w:val="1"/>
+  </w:num>
+  <w:num w:numId="6">
+    <w:abstractNumId w:val="5"/>
   </w:num>
 </w:numbering>
 </file>
@@ -2741,6 +3107,7 @@
     <w:lsdException w:name="HTML Sample" w:semiHidden="1" w:unhideWhenUsed="1"/>
     <w:lsdException w:name="HTML Typewriter" w:semiHidden="1" w:unhideWhenUsed="1"/>
     <w:lsdException w:name="HTML Variable" w:semiHidden="1" w:unhideWhenUsed="1"/>
+    <w:lsdException w:name="Normal Table" w:semiHidden="1" w:unhideWhenUsed="1"/>
     <w:lsdException w:name="annotation subject" w:semiHidden="1" w:unhideWhenUsed="1"/>
     <w:lsdException w:name="No List" w:semiHidden="1" w:unhideWhenUsed="1"/>
     <w:lsdException w:name="Outline List 1" w:semiHidden="1" w:unhideWhenUsed="1"/>
@@ -2785,6 +3152,7 @@
     <w:lsdException w:name="Table Professional" w:semiHidden="1" w:unhideWhenUsed="1"/>
     <w:lsdException w:name="Table Subtle 1" w:semiHidden="1" w:unhideWhenUsed="1"/>
     <w:lsdException w:name="Table Subtle 2" w:semiHidden="1" w:unhideWhenUsed="1"/>
+    <w:lsdException w:name="Table Web 1" w:semiHidden="1" w:unhideWhenUsed="1"/>
     <w:lsdException w:name="Table Web 2" w:semiHidden="1" w:unhideWhenUsed="1"/>
     <w:lsdException w:name="Table Web 3" w:semiHidden="1" w:unhideWhenUsed="1"/>
     <w:lsdException w:name="Balloon Text" w:semiHidden="1" w:unhideWhenUsed="1"/>
@@ -3320,7 +3688,7 @@
 </file>
 
 <file path=customXml/itemProps1.xml><?xml version="1.0" encoding="utf-8"?>
-<ds:datastoreItem xmlns:ds="http://schemas.openxmlformats.org/officeDocument/2006/customXml" ds:itemID="{65EC2D8C-6D74-442A-944C-9EFB45239641}">
+<ds:datastoreItem xmlns:ds="http://schemas.openxmlformats.org/officeDocument/2006/customXml" ds:itemID="{0A158E38-A3A6-4C55-BE78-1DCBA8E399E4}">
   <ds:schemaRefs>
     <ds:schemaRef ds:uri="http://schemas.openxmlformats.org/officeDocument/2006/bibliography"/>
   </ds:schemaRefs>

</xml_diff>

<commit_message>
Constante alteração dos ficheiros e merge no ficheiro Relatorio
</commit_message>
<xml_diff>
--- a/Análise de Recursos.docx
+++ b/Análise de Recursos.docx
@@ -68,75 +68,100 @@
       <w:r>
         <w:t>e como serão tratados e validados.</w:t>
       </w:r>
+      <w:r>
+        <w:t xml:space="preserve"> </w:t>
+      </w:r>
+      <w:r>
+        <w:t xml:space="preserve">Inicialmente iremos utilizar serviços </w:t>
+      </w:r>
+      <w:r>
+        <w:t xml:space="preserve">existentes para recolha de dados. Estes são o </w:t>
+      </w:r>
+      <w:proofErr w:type="spellStart"/>
+      <w:r>
+        <w:t>Yelp</w:t>
+      </w:r>
+      <w:proofErr w:type="spellEnd"/>
+      <w:r>
+        <w:t xml:space="preserve">, </w:t>
+      </w:r>
+      <w:proofErr w:type="spellStart"/>
+      <w:r>
+        <w:t>TripAdvisor</w:t>
+      </w:r>
+      <w:proofErr w:type="spellEnd"/>
+      <w:r>
+        <w:t xml:space="preserve"> e </w:t>
+      </w:r>
+      <w:proofErr w:type="spellStart"/>
+      <w:r>
+        <w:t>Foursquare</w:t>
+      </w:r>
+      <w:proofErr w:type="spellEnd"/>
+      <w:r>
+        <w:t>. Deles pretendemos extrair uma lista</w:t>
+      </w:r>
+      <w:r>
+        <w:t xml:space="preserve"> de restaurantes de todo o país,</w:t>
+      </w:r>
+      <w:r>
+        <w:t xml:space="preserve"> em particular,</w:t>
+      </w:r>
+      <w:r>
+        <w:t xml:space="preserve"> a </w:t>
+      </w:r>
+      <w:r>
+        <w:t>sua localização, contactos</w:t>
+      </w:r>
+      <w:r>
+        <w:t xml:space="preserve"> e horários. A partir desta lista iremos, numa fase inicial, contactar os </w:t>
+      </w:r>
+      <w:r>
+        <w:t>mais conceituados com o intuito de fazer parceria com eles.</w:t>
+      </w:r>
     </w:p>
     <w:p>
       <w:pPr>
         <w:jc w:val="both"/>
       </w:pPr>
       <w:r>
-        <w:t xml:space="preserve">Inicialmente iremos utilizar serviços </w:t>
-      </w:r>
-      <w:r>
-        <w:t xml:space="preserve">existentes para recolha de dados. Estes são o </w:t>
-      </w:r>
-      <w:proofErr w:type="spellStart"/>
-      <w:r>
-        <w:t>Yelp</w:t>
-      </w:r>
-      <w:proofErr w:type="spellEnd"/>
+        <w:t>Pela observação realizada por nós chegámos à conclusão que g</w:t>
+      </w:r>
+      <w:r>
+        <w:t>rande parte da informação</w:t>
+      </w:r>
+      <w:r>
+        <w:t xml:space="preserve"> que consideramos importante</w:t>
+      </w:r>
       <w:r>
         <w:t xml:space="preserve">, </w:t>
       </w:r>
-      <w:proofErr w:type="spellStart"/>
-      <w:r>
-        <w:t>TripAdvisor</w:t>
-      </w:r>
-      <w:proofErr w:type="spellEnd"/>
-      <w:r>
-        <w:t xml:space="preserve"> e </w:t>
-      </w:r>
-      <w:proofErr w:type="spellStart"/>
-      <w:r>
-        <w:t>Foursquare</w:t>
-      </w:r>
-      <w:proofErr w:type="spellEnd"/>
-      <w:r>
-        <w:t>. Deles pretendemos extrair uma lista</w:t>
-      </w:r>
-      <w:r>
-        <w:t xml:space="preserve"> de restaurantes de todo o país,</w:t>
-      </w:r>
-      <w:r>
-        <w:t xml:space="preserve"> a </w:t>
-      </w:r>
-      <w:r>
-        <w:t>sua localização, contactos</w:t>
-      </w:r>
-      <w:r>
-        <w:t xml:space="preserve">, horários, </w:t>
-      </w:r>
-      <w:r>
-        <w:t xml:space="preserve">informação </w:t>
-      </w:r>
-      <w:r>
-        <w:t>adicional (</w:t>
-      </w:r>
-      <w:r>
-        <w:t xml:space="preserve">reservas, entregas, take-out, aceita cartões débito/crédito, bom para crianças, grupos, traje (formal, casual, </w:t>
-      </w:r>
-      <w:proofErr w:type="spellStart"/>
-      <w:r>
-        <w:t>etc</w:t>
-      </w:r>
-      <w:proofErr w:type="spellEnd"/>
-      <w:r>
-        <w:t>?),</w:t>
-      </w:r>
-      <w:r>
-        <w:t xml:space="preserve"> nível de ruído, álcool, esplanada, Wi</w:t>
-      </w:r>
-      <w:r>
-        <w:t>-Fi, TV, serviço de mesa, catering, etc.) ementas e preços.</w:t>
+      <w:r>
+        <w:t xml:space="preserve">nomeadamente </w:t>
+      </w:r>
+      <w:r>
+        <w:t>ementas e preços,</w:t>
+      </w:r>
+      <w:r>
+        <w:t xml:space="preserve"> não se encontra</w:t>
+      </w:r>
+      <w:r>
+        <w:t xml:space="preserve"> disponível</w:t>
+      </w:r>
+      <w:r>
+        <w:t xml:space="preserve"> </w:t>
+      </w:r>
+      <w:r>
+        <w:t>nos</w:t>
+      </w:r>
+      <w:r>
+        <w:t xml:space="preserve"> </w:t>
+      </w:r>
+      <w:r>
+        <w:t>serviços existentes</w:t>
+      </w:r>
+      <w:r>
+        <w:t xml:space="preserve"> para restaurantes em Portugal porque ainda é um mercado não muito desenvolvido, sendo por isso uma excelente oportunidade para a nossa empresa. </w:t>
       </w:r>
     </w:p>
     <w:p>
@@ -144,19 +169,16 @@
         <w:jc w:val="both"/>
       </w:pPr>
       <w:r>
-        <w:t xml:space="preserve">Os utilizadores também poderão adicionar estabelecimentos aos sistema, com a particularidade que estão limitados a adicionar </w:t>
-      </w:r>
-      <w:r>
-        <w:t>localização, contactos, horários</w:t>
-      </w:r>
-      <w:r>
-        <w:t xml:space="preserve"> e</w:t>
-      </w:r>
-      <w:r>
-        <w:t xml:space="preserve"> informação adicional</w:t>
-      </w:r>
-      <w:r>
-        <w:t>.</w:t>
+        <w:t>É por isso que a</w:t>
+      </w:r>
+      <w:r>
+        <w:t xml:space="preserve"> aplicação a ser criada terá uma especial interação com os proprietários </w:t>
+      </w:r>
+      <w:r>
+        <w:t>de negócio, ou seja, qualquer responsável por um negócio de restauração terá a oportunidade de</w:t>
+      </w:r>
+      <w:r>
+        <w:t xml:space="preserve"> utilizar a aplicação para publicitar o seu restaurante.</w:t>
       </w:r>
     </w:p>
     <w:p>
@@ -164,22 +186,55 @@
         <w:jc w:val="both"/>
       </w:pPr>
       <w:r>
-        <w:t xml:space="preserve">Grande parte desta informação não se encontra nestes </w:t>
-      </w:r>
-      <w:r>
-        <w:t>serviços existentes</w:t>
-      </w:r>
-      <w:r>
-        <w:t xml:space="preserve"> para restaurantes em Portugal porque ainda é um mercado não muito desenvolvido, sendo por isso uma excelente oportunidade para a nossa empresa</w:t>
-      </w:r>
-      <w:r>
-        <w:t>, e para além disso os utilizadores não podem adicionar ementas nem preços</w:t>
-      </w:r>
-      <w:r>
-        <w:t>. Isto significa que muita informação irá faltar no sistema.</w:t>
-      </w:r>
-      <w:r>
-        <w:t xml:space="preserve"> </w:t>
+        <w:t xml:space="preserve">Não obstante, numa fase </w:t>
+      </w:r>
+      <w:r>
+        <w:t>inicial e com vista à publicidade e arranque com sucesso da aplicação, ser</w:t>
+      </w:r>
+      <w:r>
+        <w:t>á necessário criar parcerias com os principais restaurantes das principais regiões do país – Lisboa,</w:t>
+      </w:r>
+      <w:r>
+        <w:t xml:space="preserve"> Porto</w:t>
+      </w:r>
+      <w:r>
+        <w:t xml:space="preserve"> e Braga. </w:t>
+      </w:r>
+      <w:r>
+        <w:t>Tratar-se-á</w:t>
+      </w:r>
+      <w:r>
+        <w:t xml:space="preserve"> de um importante impulso p</w:t>
+      </w:r>
+      <w:r>
+        <w:t xml:space="preserve">orque ninguém iria publicitar o </w:t>
+      </w:r>
+      <w:r>
+        <w:t>seu restaurante onde não existe atividade, assim como ninguém usaria uma</w:t>
+      </w:r>
+      <w:r>
+        <w:t xml:space="preserve"> aplicação que não cumprisse a sua função. Desta maneira, a aplicação ganha fama e </w:t>
+      </w:r>
+      <w:r>
+        <w:t>os restantes</w:t>
+      </w:r>
+      <w:r>
+        <w:t xml:space="preserve"> restaurantes</w:t>
+      </w:r>
+      <w:r>
+        <w:t xml:space="preserve"> também sentirão</w:t>
+      </w:r>
+      <w:r>
+        <w:t xml:space="preserve"> a necessidade de entrar no serviço.</w:t>
+      </w:r>
+      <w:r>
+        <w:t xml:space="preserve"> Estes</w:t>
+      </w:r>
+      <w:r>
+        <w:t xml:space="preserve"> podem fazer solicitação para colocar o seu restaurante no sistema comprovando previamente que realm</w:t>
+      </w:r>
+      <w:r>
+        <w:t>ente representam o restaurante.</w:t>
       </w:r>
     </w:p>
     <w:p>
@@ -187,16 +242,7 @@
         <w:jc w:val="both"/>
       </w:pPr>
       <w:r>
-        <w:t>É por isso que a</w:t>
-      </w:r>
-      <w:r>
-        <w:t xml:space="preserve"> aplicação a ser criada terá uma especial interação com os proprietários </w:t>
-      </w:r>
-      <w:r>
-        <w:t>de negócio, ou seja, qualquer responsável por um negócio de restauração terá a oportunidade de</w:t>
-      </w:r>
-      <w:r>
-        <w:t xml:space="preserve"> utilizar a aplicação para publicitar o seu restaurante.</w:t>
+        <w:t>Os utilizadores não poderão adicionar restaurantes ao sistema, poderão apenas realizar avaliações e reportar informação incorreta.</w:t>
       </w:r>
     </w:p>
     <w:p>
@@ -204,46 +250,45 @@
         <w:jc w:val="both"/>
       </w:pPr>
       <w:r>
-        <w:t xml:space="preserve">Não obstante, numa fase </w:t>
-      </w:r>
-      <w:r>
-        <w:t>inicial e com vista à publicidade e arranque com sucesso da aplicação, ser</w:t>
-      </w:r>
-      <w:r>
-        <w:t>á necessário criar parcerias com os principais restaurantes das principais regiões do país – Lisboa,</w:t>
-      </w:r>
-      <w:r>
-        <w:t xml:space="preserve"> Porto</w:t>
-      </w:r>
-      <w:r>
-        <w:t xml:space="preserve"> e Braga. </w:t>
-      </w:r>
-      <w:r>
-        <w:t>Tratar-se-á</w:t>
-      </w:r>
-      <w:r>
-        <w:t xml:space="preserve"> de um importante impulso p</w:t>
-      </w:r>
-      <w:r>
-        <w:t xml:space="preserve">orque ninguém iria publicitar o </w:t>
-      </w:r>
-      <w:r>
-        <w:t>seu restaurante onde não existe atividade, assim como ninguém usaria uma</w:t>
-      </w:r>
-      <w:r>
-        <w:t xml:space="preserve"> aplicação que não cumprisse a sua função. Desta maneira, a aplicação ganha fama e </w:t>
-      </w:r>
-      <w:r>
-        <w:t>os restantes</w:t>
-      </w:r>
-      <w:r>
-        <w:t xml:space="preserve"> restaurantes</w:t>
-      </w:r>
-      <w:r>
-        <w:t xml:space="preserve"> também sentirão</w:t>
-      </w:r>
-      <w:r>
-        <w:t xml:space="preserve"> a necessidade de entrar no serviço.</w:t>
+        <w:t>C</w:t>
+      </w:r>
+      <w:r>
+        <w:t>aso a página seja reportada</w:t>
+      </w:r>
+      <w:r>
+        <w:t xml:space="preserve"> demasiadas vezes pelos consumidores</w:t>
+      </w:r>
+      <w:r>
+        <w:t xml:space="preserve"> o dono irá ter que acarretar com as consequências. Estas poderão</w:t>
+      </w:r>
+      <w:r>
+        <w:t xml:space="preserve"> ser desligar temporariamente a página</w:t>
+      </w:r>
+      <w:r>
+        <w:t xml:space="preserve"> e</w:t>
+      </w:r>
+      <w:r>
+        <w:t xml:space="preserve"> em último caso</w:t>
+      </w:r>
+      <w:r>
+        <w:t xml:space="preserve"> </w:t>
+      </w:r>
+      <w:proofErr w:type="spellStart"/>
+      <w:r>
+        <w:rPr>
+          <w:i/>
+        </w:rPr>
+        <w:t>blacklist</w:t>
+      </w:r>
+      <w:proofErr w:type="spellEnd"/>
+      <w:r>
+        <w:t xml:space="preserve"> do</w:t>
+      </w:r>
+      <w:r>
+        <w:t xml:space="preserve"> serviço</w:t>
+      </w:r>
+      <w:r>
+        <w:t>.</w:t>
       </w:r>
     </w:p>
     <w:p>
@@ -251,57 +296,52 @@
         <w:jc w:val="both"/>
       </w:pPr>
       <w:r>
-        <w:t>Para os restaurantes que querem entrar no serviço podem fazer solicitação para colocar o seu restaurante no sistema comprovando previamente que realmente representam o restaurante. A informação é então adicionada ao sistema, caso o restaurante já esteja no sistema através a recolha inicial dos dados</w:t>
-      </w:r>
-      <w:r>
-        <w:t xml:space="preserve"> ou por ter sido adicionado por um utilizador,</w:t>
-      </w:r>
-      <w:r>
-        <w:t xml:space="preserve"> a sua página passará a ter um selo de aprovação indicando aos utilizadores que é gerida pelos </w:t>
-      </w:r>
-      <w:r>
-        <w:t>responsáveis</w:t>
-      </w:r>
-      <w:r>
-        <w:t xml:space="preserve"> do restaurante. Este selo funcionará como uma garant</w:t>
-      </w:r>
-      <w:r>
-        <w:t>ia extra ao utilizador.</w:t>
+        <w:t xml:space="preserve">A </w:t>
+      </w:r>
+      <w:r>
+        <w:t>aplicação</w:t>
+      </w:r>
+      <w:r>
+        <w:t xml:space="preserve"> móvel </w:t>
+      </w:r>
+      <w:r>
+        <w:t>servirá</w:t>
       </w:r>
       <w:r>
         <w:t xml:space="preserve"> </w:t>
       </w:r>
       <w:r>
-        <w:t>C</w:t>
-      </w:r>
-      <w:r>
-        <w:t>aso a página seja reportada</w:t>
-      </w:r>
-      <w:r>
-        <w:t xml:space="preserve"> demasiadas vezes pelos consumidores</w:t>
-      </w:r>
-      <w:r>
-        <w:t xml:space="preserve"> o dono irá ter que acarretar com as consequências. Estas poderão ser perda de controlo da página e consequentemente</w:t>
-      </w:r>
-      <w:r>
-        <w:t xml:space="preserve"> perda</w:t>
-      </w:r>
-      <w:r>
-        <w:t xml:space="preserve"> do selo, sendo esta controlada por utilizadores e</w:t>
-      </w:r>
-      <w:r>
-        <w:t xml:space="preserve"> em último caso</w:t>
-      </w:r>
-      <w:r>
-        <w:t xml:space="preserve"> </w:t>
-      </w:r>
-      <w:proofErr w:type="spellStart"/>
-      <w:r>
-        <w:t>blacklist</w:t>
-      </w:r>
-      <w:proofErr w:type="spellEnd"/>
-      <w:r>
-        <w:t xml:space="preserve"> do sistema.</w:t>
+        <w:t>exclusivamente para a procura de restaurante</w:t>
+      </w:r>
+      <w:r>
+        <w:t xml:space="preserve">s. Consequentemente, os proprietários </w:t>
+      </w:r>
+      <w:r>
+        <w:t>terão de ter um local</w:t>
+      </w:r>
+      <w:r>
+        <w:t xml:space="preserve"> onde </w:t>
+      </w:r>
+      <w:r>
+        <w:t>terão possibilidade se inscreverem e gerir</w:t>
+      </w:r>
+      <w:r>
+        <w:t>em</w:t>
+      </w:r>
+      <w:r>
+        <w:t xml:space="preserve"> as suas ementas, e a solução </w:t>
+      </w:r>
+      <w:r>
+        <w:t xml:space="preserve">passará por um pequeno serviço </w:t>
+      </w:r>
+      <w:r>
+        <w:rPr>
+          <w:i/>
+        </w:rPr>
+        <w:t>online</w:t>
+      </w:r>
+      <w:r>
+        <w:t>.</w:t>
       </w:r>
     </w:p>
     <w:p>
@@ -309,119 +349,78 @@
         <w:jc w:val="both"/>
       </w:pPr>
       <w:r>
-        <w:t xml:space="preserve">A </w:t>
-      </w:r>
-      <w:r>
-        <w:t>aplicação</w:t>
-      </w:r>
-      <w:r>
-        <w:t xml:space="preserve"> móvel </w:t>
-      </w:r>
-      <w:r>
-        <w:t>servirá</w:t>
-      </w:r>
-      <w:r>
-        <w:t xml:space="preserve"> </w:t>
-      </w:r>
-      <w:r>
-        <w:t>exclusivamente para a procura de restaurante</w:t>
-      </w:r>
-      <w:r>
-        <w:t xml:space="preserve">s. Consequentemente, os seus proprietários </w:t>
-      </w:r>
-      <w:r>
-        <w:t>terão de ter um local</w:t>
-      </w:r>
-      <w:r>
-        <w:t xml:space="preserve"> onde </w:t>
-      </w:r>
-      <w:r>
-        <w:t>terão possibilidade se inscreverem e gerir</w:t>
-      </w:r>
-      <w:r>
-        <w:t>em</w:t>
-      </w:r>
-      <w:r>
-        <w:t xml:space="preserve"> as suas ementas, e a solução </w:t>
-      </w:r>
-      <w:r>
-        <w:t xml:space="preserve">passará por um pequeno serviço </w:t>
-      </w:r>
+        <w:t>Ainda</w:t>
+      </w:r>
+      <w:r>
+        <w:t xml:space="preserve"> relativamente à aplicação</w:t>
+      </w:r>
+      <w:r>
+        <w:t xml:space="preserve">, </w:t>
+      </w:r>
+      <w:r>
+        <w:t>iremos</w:t>
+      </w:r>
+      <w:r>
+        <w:t xml:space="preserve"> também</w:t>
+      </w:r>
+      <w:r>
+        <w:t xml:space="preserve"> recorrer </w:t>
+      </w:r>
+      <w:proofErr w:type="spellStart"/>
       <w:r>
         <w:rPr>
           <w:i/>
         </w:rPr>
-        <w:t>online</w:t>
-      </w:r>
-      <w:r>
-        <w:t>.</w:t>
-      </w:r>
-    </w:p>
-    <w:p>
-      <w:pPr>
-        <w:jc w:val="both"/>
-      </w:pPr>
-      <w:r>
-        <w:t>Ainda</w:t>
-      </w:r>
-      <w:r>
-        <w:t xml:space="preserve"> relativamente à aplicação</w:t>
+        <w:t>API</w:t>
+      </w:r>
+      <w:r>
+        <w:t>’s</w:t>
+      </w:r>
+      <w:proofErr w:type="spellEnd"/>
+      <w:r>
+        <w:t xml:space="preserve"> da </w:t>
+      </w:r>
+      <w:r>
+        <w:rPr>
+          <w:i/>
+        </w:rPr>
+        <w:t>Google</w:t>
+      </w:r>
+      <w:r>
+        <w:t xml:space="preserve">+, </w:t>
+      </w:r>
+      <w:r>
+        <w:rPr>
+          <w:i/>
+        </w:rPr>
+        <w:t>Facebook</w:t>
+      </w:r>
+      <w:r>
+        <w:t xml:space="preserve"> e</w:t>
+      </w:r>
+      <w:r>
+        <w:rPr>
+          <w:i/>
+        </w:rPr>
+        <w:t xml:space="preserve"> Twitter</w:t>
+      </w:r>
+      <w:r>
+        <w:t xml:space="preserve"> para </w:t>
+      </w:r>
+      <w:r>
+        <w:t>login</w:t>
       </w:r>
       <w:r>
         <w:t xml:space="preserve">, </w:t>
       </w:r>
       <w:r>
-        <w:t>iremos</w:t>
-      </w:r>
-      <w:r>
-        <w:t xml:space="preserve"> também</w:t>
-      </w:r>
-      <w:r>
-        <w:t xml:space="preserve"> recorrer </w:t>
-      </w:r>
-      <w:proofErr w:type="spellStart"/>
-      <w:r>
-        <w:rPr>
-          <w:i/>
-        </w:rPr>
-        <w:t>API</w:t>
-      </w:r>
-      <w:r>
-        <w:t>’s</w:t>
-      </w:r>
-      <w:proofErr w:type="spellEnd"/>
-      <w:r>
-        <w:t xml:space="preserve"> da </w:t>
-      </w:r>
-      <w:r>
-        <w:rPr>
-          <w:i/>
-        </w:rPr>
-        <w:t>Google</w:t>
-      </w:r>
-      <w:r>
-        <w:t xml:space="preserve">+, </w:t>
-      </w:r>
-      <w:r>
-        <w:rPr>
-          <w:i/>
-        </w:rPr>
-        <w:t>Facebook</w:t>
-      </w:r>
-      <w:r>
-        <w:t xml:space="preserve"> e</w:t>
-      </w:r>
-      <w:r>
-        <w:rPr>
-          <w:i/>
-        </w:rPr>
-        <w:t xml:space="preserve"> Twitter</w:t>
-      </w:r>
-      <w:r>
-        <w:t xml:space="preserve"> para </w:t>
-      </w:r>
-      <w:r>
-        <w:t>login (de modo a preservar preferidos e preferências pessoais)</w:t>
+        <w:t>de</w:t>
+      </w:r>
+      <w:r>
+        <w:t xml:space="preserve"> modo a preservar preferidos,</w:t>
+      </w:r>
+      <w:r>
+        <w:t xml:space="preserve"> preferências pessoais</w:t>
       </w:r>
       <w:r>
         <w:t xml:space="preserve"> e para partilhas.</w:t>
@@ -530,11 +529,13 @@
         <w:rPr>
           <w:i/>
         </w:rPr>
-        <w:lastRenderedPageBreak/>
         <w:t>Microsoft Word</w:t>
       </w:r>
       <w:r>
         <w:t xml:space="preserve"> para escrita dos relatórios</w:t>
+      </w:r>
+      <w:r>
+        <w:t>;</w:t>
       </w:r>
     </w:p>
     <w:p>
@@ -580,6 +581,9 @@
       <w:r>
         <w:t>a realização das apresentações</w:t>
       </w:r>
+      <w:r>
+        <w:t>;</w:t>
+      </w:r>
     </w:p>
     <w:p>
       <w:pPr>
@@ -610,6 +614,9 @@
       <w:r>
         <w:t>para modelação do sistema</w:t>
       </w:r>
+      <w:r>
+        <w:t>;</w:t>
+      </w:r>
     </w:p>
     <w:p>
       <w:pPr>
@@ -647,6 +654,9 @@
       <w:r>
         <w:t xml:space="preserve"> da base dados</w:t>
       </w:r>
+      <w:r>
+        <w:t>;</w:t>
+      </w:r>
     </w:p>
     <w:p>
       <w:pPr>
@@ -674,6 +684,9 @@
       <w:r>
         <w:t xml:space="preserve"> irá ser o nosso IDE</w:t>
       </w:r>
+      <w:r>
+        <w:t>;</w:t>
+      </w:r>
     </w:p>
     <w:p>
       <w:pPr>
@@ -693,6 +706,9 @@
       <w:r>
         <w:t>para escrever a nossa aplicação</w:t>
       </w:r>
+      <w:r>
+        <w:t>;</w:t>
+      </w:r>
     </w:p>
     <w:p>
       <w:pPr>
@@ -707,6 +723,7 @@
         <w:rPr>
           <w:i/>
         </w:rPr>
+        <w:lastRenderedPageBreak/>
         <w:t xml:space="preserve">Microsoft </w:t>
       </w:r>
       <w:proofErr w:type="spellStart"/>
@@ -737,24 +754,20 @@
       <w:r>
         <w:t xml:space="preserve">o daquilo que o </w:t>
       </w:r>
-      <w:proofErr w:type="spellStart"/>
-      <w:r>
-        <w:t>user</w:t>
-      </w:r>
-      <w:proofErr w:type="spellEnd"/>
-      <w:r>
-        <w:t xml:space="preserve"> disser à aplicação, em concreto, </w:t>
-      </w:r>
-      <w:r>
-        <w:t xml:space="preserve">palavras chave sobre a comida que o </w:t>
-      </w:r>
-      <w:proofErr w:type="spellStart"/>
-      <w:r>
-        <w:t>user</w:t>
-      </w:r>
-      <w:proofErr w:type="spellEnd"/>
-      <w:r>
-        <w:t xml:space="preserve"> quer comer</w:t>
+      <w:r>
+        <w:t>utilizador</w:t>
+      </w:r>
+      <w:r>
+        <w:t xml:space="preserve"> disser à aplicação, em concreto, pala</w:t>
+      </w:r>
+      <w:r>
+        <w:t xml:space="preserve">vras chave sobre a comida queira </w:t>
+      </w:r>
+      <w:r>
+        <w:t>comer</w:t>
+      </w:r>
+      <w:r>
+        <w:t>;</w:t>
       </w:r>
     </w:p>
     <w:p>
@@ -783,81 +796,17 @@
       <w:r>
         <w:t xml:space="preserve"> que será utilizado para mostrar num mapa a localização do restaurante à escolha do </w:t>
       </w:r>
-      <w:proofErr w:type="spellStart"/>
-      <w:r>
-        <w:t>user</w:t>
-      </w:r>
-      <w:proofErr w:type="spellEnd"/>
-      <w:r>
-        <w:t xml:space="preserve"> e para planear a rota até esse local</w:t>
-      </w:r>
-      <w:r>
-        <w:t xml:space="preserve"> </w:t>
-      </w:r>
-    </w:p>
-    <w:p>
-      <w:pPr>
-        <w:jc w:val="both"/>
-      </w:pPr>
-    </w:p>
-    <w:p>
-      <w:pPr>
-        <w:jc w:val="both"/>
-      </w:pPr>
-    </w:p>
-    <w:p>
-      <w:pPr>
-        <w:jc w:val="both"/>
-      </w:pPr>
-      <w:r>
-        <w:rPr>
-          <w:highlight w:val="yellow"/>
-        </w:rPr>
-        <w:t xml:space="preserve">Enriquecer </w:t>
-      </w:r>
-      <w:r>
-        <w:rPr>
-          <w:highlight w:val="yellow"/>
-        </w:rPr>
-        <w:t xml:space="preserve">a nossa base de dados com input dos utilizadores -&gt; eles escrevem termos (francesinha, bacalhau com natas, etc.) e se </w:t>
-      </w:r>
-      <w:proofErr w:type="spellStart"/>
-      <w:r>
-        <w:rPr>
-          <w:highlight w:val="yellow"/>
-        </w:rPr>
-        <w:t>users</w:t>
-      </w:r>
-      <w:proofErr w:type="spellEnd"/>
-      <w:r>
-        <w:rPr>
-          <w:highlight w:val="yellow"/>
-        </w:rPr>
-        <w:t xml:space="preserve"> que chegue utilizarem esse termo ele é adicionado à base de dados. </w:t>
-      </w:r>
-      <w:proofErr w:type="spellStart"/>
-      <w:r>
-        <w:rPr>
-          <w:highlight w:val="yellow"/>
-        </w:rPr>
-        <w:t>Users</w:t>
-      </w:r>
-      <w:proofErr w:type="spellEnd"/>
-      <w:r>
-        <w:rPr>
-          <w:highlight w:val="yellow"/>
-        </w:rPr>
-        <w:t xml:space="preserve"> podem reportar termos como inúteis.</w:t>
+      <w:r>
+        <w:t>utilizador</w:t>
+      </w:r>
+      <w:r>
+        <w:t xml:space="preserve"> e para planear a rota </w:t>
+      </w:r>
+      <w:r>
+        <w:t>até esse local.</w:t>
       </w:r>
       <w:bookmarkStart w:id="0" w:name="_GoBack"/>
       <w:bookmarkEnd w:id="0"/>
-    </w:p>
-    <w:p>
-      <w:pPr>
-        <w:rPr>
-          <w:sz w:val="24"/>
-        </w:rPr>
-      </w:pPr>
       <w:r>
         <w:rPr>
           <w:sz w:val="24"/>
@@ -3688,7 +3637,7 @@
 </file>
 
 <file path=customXml/itemProps1.xml><?xml version="1.0" encoding="utf-8"?>
-<ds:datastoreItem xmlns:ds="http://schemas.openxmlformats.org/officeDocument/2006/customXml" ds:itemID="{0A158E38-A3A6-4C55-BE78-1DCBA8E399E4}">
+<ds:datastoreItem xmlns:ds="http://schemas.openxmlformats.org/officeDocument/2006/customXml" ds:itemID="{5B5FEA54-D89D-48E4-8081-4D2E6A119B9B}">
   <ds:schemaRefs>
     <ds:schemaRef ds:uri="http://schemas.openxmlformats.org/officeDocument/2006/bibliography"/>
   </ds:schemaRefs>

</xml_diff>

<commit_message>
Merge do relatório feito; falta compor indice
</commit_message>
<xml_diff>
--- a/Análise de Recursos.docx
+++ b/Análise de Recursos.docx
@@ -387,7 +387,12 @@
         <w:t>Google</w:t>
       </w:r>
       <w:r>
-        <w:t xml:space="preserve">+, </w:t>
+        <w:t>+</w:t>
+      </w:r>
+      <w:bookmarkStart w:id="0" w:name="_GoBack"/>
+      <w:bookmarkEnd w:id="0"/>
+      <w:r>
+        <w:t xml:space="preserve">, </w:t>
       </w:r>
       <w:r>
         <w:rPr>
@@ -805,8 +810,45 @@
       <w:r>
         <w:t>até esse local.</w:t>
       </w:r>
-      <w:bookmarkStart w:id="0" w:name="_GoBack"/>
-      <w:bookmarkEnd w:id="0"/>
+    </w:p>
+    <w:p>
+      <w:pPr>
+        <w:jc w:val="both"/>
+        <w:rPr>
+          <w:sz w:val="24"/>
+        </w:rPr>
+      </w:pPr>
+      <w:r>
+        <w:rPr>
+          <w:sz w:val="24"/>
+        </w:rPr>
+        <w:t>Não esta desenvolvido</w:t>
+      </w:r>
+    </w:p>
+    <w:p>
+      <w:pPr>
+        <w:jc w:val="both"/>
+      </w:pPr>
+      <w:r>
+        <w:rPr>
+          <w:sz w:val="24"/>
+        </w:rPr>
+        <w:t xml:space="preserve">É o pais </w:t>
+      </w:r>
+      <w:proofErr w:type="spellStart"/>
+      <w:r>
+        <w:rPr>
+          <w:sz w:val="24"/>
+        </w:rPr>
+        <w:t>on</w:t>
+      </w:r>
+      <w:proofErr w:type="spellEnd"/>
+      <w:r>
+        <w:rPr>
+          <w:sz w:val="24"/>
+        </w:rPr>
+        <w:t xml:space="preserve"> estamos e isto facilita o desenvolvimento da app</w:t>
+      </w:r>
       <w:r>
         <w:rPr>
           <w:sz w:val="24"/>
@@ -3637,7 +3679,7 @@
 </file>
 
 <file path=customXml/itemProps1.xml><?xml version="1.0" encoding="utf-8"?>
-<ds:datastoreItem xmlns:ds="http://schemas.openxmlformats.org/officeDocument/2006/customXml" ds:itemID="{5B5FEA54-D89D-48E4-8081-4D2E6A119B9B}">
+<ds:datastoreItem xmlns:ds="http://schemas.openxmlformats.org/officeDocument/2006/customXml" ds:itemID="{F31FA9D9-881D-4B1E-98C7-8AF4E4F6DE9F}">
   <ds:schemaRefs>
     <ds:schemaRef ds:uri="http://schemas.openxmlformats.org/officeDocument/2006/bibliography"/>
   </ds:schemaRefs>

</xml_diff>